<commit_message>
Banco de dados trocado pelo neon.tech
</commit_message>
<xml_diff>
--- a/Trabalho PI.docx
+++ b/Trabalho PI.docx
@@ -5226,18 +5226,18 @@
           <w:noProof/>
         </w:rPr>
         <w:drawing>
-          <wp:anchor distT="0" distB="0" distL="114300" distR="114300" simplePos="0" relativeHeight="251659264" behindDoc="0" locked="0" layoutInCell="1" allowOverlap="1" wp14:anchorId="2877407C" wp14:editId="25FE9AA3">
+          <wp:anchor distT="0" distB="0" distL="114300" distR="114300" simplePos="0" relativeHeight="251661312" behindDoc="0" locked="0" layoutInCell="1" allowOverlap="1" wp14:anchorId="14E3FE6B" wp14:editId="33B98F7A">
             <wp:simplePos x="0" y="0"/>
             <wp:positionH relativeFrom="column">
-              <wp:posOffset>-356235</wp:posOffset>
+              <wp:posOffset>-132715</wp:posOffset>
             </wp:positionH>
             <wp:positionV relativeFrom="paragraph">
-              <wp:posOffset>986155</wp:posOffset>
+              <wp:posOffset>894715</wp:posOffset>
             </wp:positionV>
-            <wp:extent cx="5612765" cy="2954020"/>
+            <wp:extent cx="5612765" cy="3071495"/>
             <wp:effectExtent l="0" t="0" r="6985" b="0"/>
             <wp:wrapSquare wrapText="bothSides"/>
-            <wp:docPr id="2081955656" name="Picture 1" descr="Diagram&#10;&#10;Description automatically generated"/>
+            <wp:docPr id="192327616" name="Picture 1" descr="A picture containing text, screenshot, diagram, font&#10;&#10;Description automatically generated"/>
             <wp:cNvGraphicFramePr>
               <a:graphicFrameLocks xmlns:a="http://schemas.openxmlformats.org/drawingml/2006/main" noChangeAspect="1"/>
             </wp:cNvGraphicFramePr>
@@ -5245,7 +5245,7 @@
               <a:graphicData uri="http://schemas.openxmlformats.org/drawingml/2006/picture">
                 <pic:pic xmlns:pic="http://schemas.openxmlformats.org/drawingml/2006/picture">
                   <pic:nvPicPr>
-                    <pic:cNvPr id="2081955656" name="Picture 1" descr="Diagram&#10;&#10;Description automatically generated"/>
+                    <pic:cNvPr id="192327616" name="Picture 1" descr="A picture containing text, screenshot, diagram, font&#10;&#10;Description automatically generated"/>
                     <pic:cNvPicPr/>
                   </pic:nvPicPr>
                   <pic:blipFill>
@@ -5263,7 +5263,7 @@
                   <pic:spPr>
                     <a:xfrm>
                       <a:off x="0" y="0"/>
-                      <a:ext cx="5612765" cy="2954020"/>
+                      <a:ext cx="5612765" cy="3071495"/>
                     </a:xfrm>
                     <a:prstGeom prst="rect">
                       <a:avLst/>
@@ -5303,72 +5303,6 @@
           <w:ilvl w:val="0"/>
           <w:numId w:val="0"/>
         </w:numPr>
-        <w:ind w:left="1429"/>
-        <w:rPr>
-          <w:lang w:val="pt-BR"/>
-        </w:rPr>
-      </w:pPr>
-    </w:p>
-    <w:p>
-      <w:pPr>
-        <w:pStyle w:val="Titulo2"/>
-        <w:numPr>
-          <w:ilvl w:val="0"/>
-          <w:numId w:val="0"/>
-        </w:numPr>
-        <w:ind w:left="1429"/>
-        <w:rPr>
-          <w:lang w:val="pt-BR"/>
-        </w:rPr>
-      </w:pPr>
-    </w:p>
-    <w:p>
-      <w:pPr>
-        <w:pStyle w:val="Titulo2"/>
-        <w:numPr>
-          <w:ilvl w:val="0"/>
-          <w:numId w:val="0"/>
-        </w:numPr>
-        <w:ind w:left="1429"/>
-        <w:rPr>
-          <w:lang w:val="pt-BR"/>
-        </w:rPr>
-      </w:pPr>
-    </w:p>
-    <w:p>
-      <w:pPr>
-        <w:pStyle w:val="Titulo2"/>
-        <w:numPr>
-          <w:ilvl w:val="0"/>
-          <w:numId w:val="0"/>
-        </w:numPr>
-        <w:ind w:left="1429"/>
-        <w:rPr>
-          <w:lang w:val="pt-BR"/>
-        </w:rPr>
-      </w:pPr>
-    </w:p>
-    <w:p>
-      <w:pPr>
-        <w:pStyle w:val="Titulo2"/>
-        <w:numPr>
-          <w:ilvl w:val="0"/>
-          <w:numId w:val="0"/>
-        </w:numPr>
-        <w:ind w:left="1429"/>
-        <w:rPr>
-          <w:lang w:val="pt-BR"/>
-        </w:rPr>
-      </w:pPr>
-    </w:p>
-    <w:p>
-      <w:pPr>
-        <w:pStyle w:val="Titulo2"/>
-        <w:numPr>
-          <w:ilvl w:val="0"/>
-          <w:numId w:val="0"/>
-        </w:numPr>
-        <w:ind w:left="1429"/>
         <w:rPr>
           <w:lang w:val="pt-BR"/>
         </w:rPr>
@@ -5392,18 +5326,18 @@
         </w:rPr>
         <w:lastRenderedPageBreak/>
         <w:drawing>
-          <wp:anchor distT="0" distB="0" distL="114300" distR="114300" simplePos="0" relativeHeight="251660288" behindDoc="0" locked="0" layoutInCell="1" allowOverlap="1" wp14:anchorId="1899F47A" wp14:editId="18BF343B">
+          <wp:anchor distT="0" distB="0" distL="114300" distR="114300" simplePos="0" relativeHeight="251662336" behindDoc="0" locked="0" layoutInCell="1" allowOverlap="1" wp14:anchorId="6B5FC6C9" wp14:editId="051EDC42">
             <wp:simplePos x="0" y="0"/>
-            <wp:positionH relativeFrom="margin">
-              <wp:align>left</wp:align>
+            <wp:positionH relativeFrom="column">
+              <wp:posOffset>180975</wp:posOffset>
             </wp:positionH>
             <wp:positionV relativeFrom="paragraph">
-              <wp:posOffset>619125</wp:posOffset>
+              <wp:posOffset>742315</wp:posOffset>
             </wp:positionV>
-            <wp:extent cx="5612765" cy="2534285"/>
+            <wp:extent cx="5612765" cy="2538730"/>
             <wp:effectExtent l="0" t="0" r="6985" b="0"/>
             <wp:wrapSquare wrapText="bothSides"/>
-            <wp:docPr id="2101198538" name="Picture 1" descr="Diagram&#10;&#10;Description automatically generated"/>
+            <wp:docPr id="914786244" name="Picture 1" descr="A picture containing text, diagram, line, plan&#10;&#10;Description automatically generated"/>
             <wp:cNvGraphicFramePr>
               <a:graphicFrameLocks xmlns:a="http://schemas.openxmlformats.org/drawingml/2006/main" noChangeAspect="1"/>
             </wp:cNvGraphicFramePr>
@@ -5411,7 +5345,7 @@
               <a:graphicData uri="http://schemas.openxmlformats.org/drawingml/2006/picture">
                 <pic:pic xmlns:pic="http://schemas.openxmlformats.org/drawingml/2006/picture">
                   <pic:nvPicPr>
-                    <pic:cNvPr id="2101198538" name="Picture 1" descr="Diagram&#10;&#10;Description automatically generated"/>
+                    <pic:cNvPr id="914786244" name="Picture 1" descr="A picture containing text, diagram, line, plan&#10;&#10;Description automatically generated"/>
                     <pic:cNvPicPr/>
                   </pic:nvPicPr>
                   <pic:blipFill>
@@ -5429,7 +5363,7 @@
                   <pic:spPr>
                     <a:xfrm>
                       <a:off x="0" y="0"/>
-                      <a:ext cx="5612765" cy="2534285"/>
+                      <a:ext cx="5612765" cy="2538730"/>
                     </a:xfrm>
                     <a:prstGeom prst="rect">
                       <a:avLst/>
@@ -6216,7 +6150,7 @@
             </wp:anchor>
           </w:drawing>
         </mc:Choice>
-        <mc:Fallback xmlns:a14="http://schemas.microsoft.com/office/drawing/2010/main" xmlns:a="http://schemas.openxmlformats.org/drawingml/2006/main">
+        <mc:Fallback xmlns:a="http://schemas.openxmlformats.org/drawingml/2006/main" xmlns:a14="http://schemas.microsoft.com/office/drawing/2010/main">
           <w:pict w14:anchorId="522E6B34">
             <v:line id="Line 1" style="position:absolute;z-index:251657216;visibility:visible;mso-wrap-style:square;mso-width-percent:0;mso-height-percent:0;mso-wrap-distance-left:9pt;mso-wrap-distance-top:0;mso-wrap-distance-right:9pt;mso-wrap-distance-bottom:0;mso-position-horizontal:absolute;mso-position-horizontal-relative:text;mso-position-vertical:absolute;mso-position-vertical-relative:text;mso-width-percent:0;mso-height-percent:0;mso-width-relative:page;mso-height-relative:page" o:spid="_x0000_s1026" o:allowincell="f" from="-.45pt,-3.6pt" to="443.25pt,-3.6pt" w14:anchorId="4C2885CB" o:gfxdata="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">
               <w10:wrap type="topAndBottom"/>
@@ -6401,7 +6335,7 @@
             </wp:anchor>
           </w:drawing>
         </mc:Choice>
-        <mc:Fallback xmlns:a14="http://schemas.microsoft.com/office/drawing/2010/main" xmlns:a="http://schemas.openxmlformats.org/drawingml/2006/main">
+        <mc:Fallback xmlns:a="http://schemas.openxmlformats.org/drawingml/2006/main" xmlns:a14="http://schemas.microsoft.com/office/drawing/2010/main">
           <w:pict w14:anchorId="61F28CF7">
             <v:line id="Line 2" style="position:absolute;z-index:251658240;visibility:visible;mso-wrap-style:square;mso-width-percent:0;mso-height-percent:0;mso-wrap-distance-left:9pt;mso-wrap-distance-top:0;mso-wrap-distance-right:9pt;mso-wrap-distance-bottom:5.65pt;mso-position-horizontal:absolute;mso-position-horizontal-relative:text;mso-position-vertical:absolute;mso-position-vertical-relative:text;mso-width-percent:0;mso-height-percent:0;mso-width-relative:page;mso-height-relative:page" o:spid="_x0000_s1026" o:allowincell="f" from=".4pt,56.2pt" to="441.6pt,56.2pt" w14:anchorId="0F856F76" o:gfxdata="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">
               <w10:wrap type="topAndBottom"/>

</xml_diff>

<commit_message>
Diagrama de Caso de Uso final
</commit_message>
<xml_diff>
--- a/Trabalho PI.docx
+++ b/Trabalho PI.docx
@@ -3901,15 +3901,31 @@
           <w:lang w:val="pt-BR"/>
         </w:rPr>
       </w:pPr>
+    </w:p>
+    <w:p>
+      <w:pPr>
+        <w:ind w:left="720"/>
+        <w:rPr>
+          <w:noProof/>
+          <w:lang w:val="pt-BR"/>
+        </w:rPr>
+      </w:pPr>
+    </w:p>
+    <w:p>
+      <w:pPr>
+        <w:rPr>
+          <w:lang w:val="pt-BR"/>
+        </w:rPr>
+      </w:pPr>
       <w:r>
         <w:rPr>
           <w:noProof/>
         </w:rPr>
         <w:drawing>
-          <wp:inline distT="0" distB="0" distL="0" distR="0" wp14:anchorId="2F9BB43E" wp14:editId="72C66204">
-            <wp:extent cx="5612765" cy="3852545"/>
+          <wp:inline distT="0" distB="0" distL="0" distR="0" wp14:anchorId="06A6C815" wp14:editId="7085ED6E">
+            <wp:extent cx="5612765" cy="3773170"/>
             <wp:effectExtent l="0" t="0" r="6985" b="0"/>
-            <wp:docPr id="620420826" name="Picture 1"/>
+            <wp:docPr id="1611213142" name="Picture 1"/>
             <wp:cNvGraphicFramePr>
               <a:graphicFrameLocks xmlns:a="http://schemas.openxmlformats.org/drawingml/2006/main" noChangeAspect="1"/>
             </wp:cNvGraphicFramePr>
@@ -3917,7 +3933,7 @@
               <a:graphicData uri="http://schemas.openxmlformats.org/drawingml/2006/picture">
                 <pic:pic xmlns:pic="http://schemas.openxmlformats.org/drawingml/2006/picture">
                   <pic:nvPicPr>
-                    <pic:cNvPr id="620420826" name=""/>
+                    <pic:cNvPr id="1611213142" name=""/>
                     <pic:cNvPicPr/>
                   </pic:nvPicPr>
                   <pic:blipFill>
@@ -3929,7 +3945,7 @@
                   <pic:spPr>
                     <a:xfrm>
                       <a:off x="0" y="0"/>
-                      <a:ext cx="5612765" cy="3852545"/>
+                      <a:ext cx="5612765" cy="3773170"/>
                     </a:xfrm>
                     <a:prstGeom prst="rect">
                       <a:avLst/>
@@ -3944,51 +3960,45 @@
     </w:p>
     <w:p>
       <w:pPr>
+        <w:rPr>
+          <w:lang w:val="pt-BR"/>
+        </w:rPr>
+      </w:pPr>
+    </w:p>
+    <w:p>
+      <w:pPr>
+        <w:rPr>
+          <w:lang w:val="pt-BR"/>
+        </w:rPr>
+      </w:pPr>
+    </w:p>
+    <w:p>
+      <w:pPr>
+        <w:rPr>
+          <w:lang w:val="pt-BR"/>
+        </w:rPr>
+      </w:pPr>
+    </w:p>
+    <w:p>
+      <w:pPr>
+        <w:rPr>
+          <w:lang w:val="pt-BR"/>
+        </w:rPr>
+      </w:pPr>
+    </w:p>
+    <w:p>
+      <w:pPr>
+        <w:rPr>
+          <w:lang w:val="pt-BR"/>
+        </w:rPr>
+      </w:pPr>
+    </w:p>
+    <w:p>
+      <w:pPr>
         <w:ind w:left="720"/>
         <w:rPr>
-          <w:noProof/>
-        </w:rPr>
-      </w:pPr>
-    </w:p>
-    <w:p>
-      <w:pPr>
-        <w:rPr>
-          <w:lang w:val="pt-BR"/>
-        </w:rPr>
-      </w:pPr>
-    </w:p>
-    <w:p>
-      <w:pPr>
-        <w:rPr>
-          <w:lang w:val="pt-BR"/>
-        </w:rPr>
-      </w:pPr>
-    </w:p>
-    <w:p>
-      <w:pPr>
-        <w:rPr>
-          <w:lang w:val="pt-BR"/>
-        </w:rPr>
-      </w:pPr>
-    </w:p>
-    <w:p>
-      <w:pPr>
-        <w:rPr>
-          <w:lang w:val="pt-BR"/>
-        </w:rPr>
-      </w:pPr>
-    </w:p>
-    <w:p>
-      <w:pPr>
-        <w:rPr>
-          <w:lang w:val="pt-BR"/>
-        </w:rPr>
-      </w:pPr>
-    </w:p>
-    <w:p/>
-    <w:p>
-      <w:pPr>
-        <w:ind w:left="720"/>
+          <w:lang w:val="pt-BR"/>
+        </w:rPr>
       </w:pPr>
     </w:p>
     <w:p>
@@ -4483,26 +4493,6 @@
     </w:p>
     <w:p>
       <w:pPr>
-        <w:pStyle w:val="InfoBlue0"/>
-        <w:numPr>
-          <w:ilvl w:val="0"/>
-          <w:numId w:val="47"/>
-        </w:numPr>
-        <w:rPr>
-          <w:i w:val="0"/>
-          <w:color w:val="auto"/>
-        </w:rPr>
-      </w:pPr>
-      <w:r>
-        <w:rPr>
-          <w:i w:val="0"/>
-          <w:color w:val="auto"/>
-        </w:rPr>
-        <w:t>Jogador clica em registrar um novo usuário</w:t>
-      </w:r>
-    </w:p>
-    <w:p>
-      <w:pPr>
         <w:pStyle w:val="BodyText"/>
         <w:numPr>
           <w:ilvl w:val="0"/>
@@ -4523,7 +4513,7 @@
           <w:color w:val="auto"/>
           <w:lang w:val="pt-BR"/>
         </w:rPr>
-        <w:t>Campo para inserir um nome de usuário e senha são mostrados ao jogador</w:t>
+        <w:t>Jogador clica em registrar um novo usuário</w:t>
       </w:r>
     </w:p>
     <w:p>
@@ -4548,7 +4538,7 @@
           <w:color w:val="auto"/>
           <w:lang w:val="pt-BR"/>
         </w:rPr>
-        <w:t>Jogador informa um usuário e uma senha[FA1]</w:t>
+        <w:t>Campo para inserir um nome de usuário e senha são mostrados ao jogador</w:t>
       </w:r>
     </w:p>
     <w:p>
@@ -4573,6 +4563,31 @@
           <w:color w:val="auto"/>
           <w:lang w:val="pt-BR"/>
         </w:rPr>
+        <w:t>Jogador informa um usuário e uma senha[FA1]</w:t>
+      </w:r>
+    </w:p>
+    <w:p>
+      <w:pPr>
+        <w:pStyle w:val="BodyText"/>
+        <w:numPr>
+          <w:ilvl w:val="0"/>
+          <w:numId w:val="47"/>
+        </w:numPr>
+        <w:spacing w:line="259" w:lineRule="auto"/>
+        <w:rPr>
+          <w:rFonts w:ascii="Times New Roman" w:hAnsi="Times New Roman"/>
+          <w:b w:val="0"/>
+          <w:color w:val="auto"/>
+          <w:lang w:val="pt-BR"/>
+        </w:rPr>
+      </w:pPr>
+      <w:r>
+        <w:rPr>
+          <w:rFonts w:ascii="Times New Roman" w:hAnsi="Times New Roman"/>
+          <w:b w:val="0"/>
+          <w:color w:val="auto"/>
+          <w:lang w:val="pt-BR"/>
+        </w:rPr>
         <w:t>Usuário é cadastrado no sistema</w:t>
       </w:r>
     </w:p>
@@ -5070,21 +5085,21 @@
           <w:szCs w:val="24"/>
           <w:lang w:val="pt-BR"/>
         </w:rPr>
+        <w:t>Pós-condições</w:t>
+      </w:r>
+    </w:p>
+    <w:p>
+      <w:pPr>
+        <w:jc w:val="left"/>
+        <w:rPr>
+          <w:lang w:val="pt-BR"/>
+        </w:rPr>
+      </w:pPr>
+      <w:r>
+        <w:rPr>
+          <w:lang w:val="pt-BR"/>
+        </w:rPr>
         <w:lastRenderedPageBreak/>
-        <w:t>Pós-condições</w:t>
-      </w:r>
-    </w:p>
-    <w:p>
-      <w:pPr>
-        <w:jc w:val="left"/>
-        <w:rPr>
-          <w:lang w:val="pt-BR"/>
-        </w:rPr>
-      </w:pPr>
-      <w:r>
-        <w:rPr>
-          <w:lang w:val="pt-BR"/>
-        </w:rPr>
         <w:t>Jogador é dado acesso ao jogo.</w:t>
       </w:r>
     </w:p>
@@ -5400,6 +5415,12 @@
         <w:t>Sequência</w:t>
       </w:r>
       <w:bookmarkEnd w:id="30"/>
+      <w:r>
+        <w:rPr>
+          <w:lang w:val="pt-BR"/>
+        </w:rPr>
+        <w:t>s</w:t>
+      </w:r>
     </w:p>
     <w:p>
       <w:pPr>
@@ -5432,45 +5453,7 @@
         <w:rPr>
           <w:color w:val="2E74B5" w:themeColor="accent1" w:themeShade="BF"/>
         </w:rPr>
-        <w:t>Neste item deve ser apresentado o modelo lógico relacional de banco de dados como proposta de solução.</w:t>
-      </w:r>
-    </w:p>
-    <w:p>
-      <w:pPr>
-        <w:pStyle w:val="P2"/>
-        <w:rPr>
-          <w:color w:val="2E74B5" w:themeColor="accent1" w:themeShade="BF"/>
-        </w:rPr>
-      </w:pPr>
-      <w:r>
-        <w:rPr>
-          <w:color w:val="2E74B5" w:themeColor="accent1" w:themeShade="BF"/>
-        </w:rPr>
-        <w:t>Também deve ser representado o link de acesso ou repositório dos scripts físicos de banco de dados.</w:t>
-      </w:r>
-    </w:p>
-    <w:p>
-      <w:pPr>
-        <w:pStyle w:val="P2"/>
-        <w:rPr>
-          <w:color w:val="2E74B5" w:themeColor="accent1" w:themeShade="BF"/>
-        </w:rPr>
-      </w:pPr>
-      <w:r>
-        <w:rPr>
-          <w:i/>
-          <w:iCs/>
-          <w:color w:val="2E74B5" w:themeColor="accent1" w:themeShade="BF"/>
-        </w:rPr>
-        <w:t xml:space="preserve">Disciplina de Apoio: </w:t>
-      </w:r>
-      <w:r>
-        <w:rPr>
-          <w:i/>
-          <w:iCs/>
-          <w:color w:val="2E74B5" w:themeColor="accent1" w:themeShade="BF"/>
-        </w:rPr>
-        <w:t>Banco de Dados Relacional.</w:t>
+        <w:t>.</w:t>
       </w:r>
     </w:p>
     <w:p>
@@ -5683,7 +5666,6 @@
         <w:rPr>
           <w:color w:val="2E74B5" w:themeColor="accent1" w:themeShade="BF"/>
         </w:rPr>
-        <w:lastRenderedPageBreak/>
         <w:t xml:space="preserve">Neste item </w:t>
       </w:r>
       <w:r>
@@ -5737,6 +5719,7 @@
           <w:iCs/>
           <w:color w:val="2E74B5" w:themeColor="accent1" w:themeShade="BF"/>
         </w:rPr>
+        <w:lastRenderedPageBreak/>
         <w:t xml:space="preserve">Disciplina de Apoio: </w:t>
       </w:r>
       <w:r>

</xml_diff>

<commit_message>
Diagrama de classes atualizado
</commit_message>
<xml_diff>
--- a/Trabalho PI.docx
+++ b/Trabalho PI.docx
@@ -1,6 +1,6 @@
 
 <file path=word/document.xml><?xml version="1.0" encoding="utf-8"?>
-<w:document xmlns:wpc="http://schemas.microsoft.com/office/word/2010/wordprocessingCanvas" xmlns:cx="http://schemas.microsoft.com/office/drawing/2014/chartex" xmlns:cx1="http://schemas.microsoft.com/office/drawing/2015/9/8/chartex" xmlns:cx2="http://schemas.microsoft.com/office/drawing/2015/10/21/chartex" xmlns:cx3="http://schemas.microsoft.com/office/drawing/2016/5/9/chartex" xmlns:cx4="http://schemas.microsoft.com/office/drawing/2016/5/10/chartex" xmlns:cx5="http://schemas.microsoft.com/office/drawing/2016/5/11/chartex" xmlns:cx6="http://schemas.microsoft.com/office/drawing/2016/5/12/chartex" xmlns:cx7="http://schemas.microsoft.com/office/drawing/2016/5/13/chartex" xmlns:cx8="http://schemas.microsoft.com/office/drawing/2016/5/14/chartex" xmlns:mc="http://schemas.openxmlformats.org/markup-compatibility/2006" xmlns:aink="http://schemas.microsoft.com/office/drawing/2016/ink" xmlns:am3d="http://schemas.microsoft.com/office/drawing/2017/model3d" xmlns:o="urn:schemas-microsoft-com:office:office" xmlns:oel="http://schemas.microsoft.com/office/2019/extlst" xmlns:r="http://schemas.openxmlformats.org/officeDocument/2006/relationships" xmlns:m="http://schemas.openxmlformats.org/officeDocument/2006/math" xmlns:v="urn:schemas-microsoft-com:vml" xmlns:wp14="http://schemas.microsoft.com/office/word/2010/wordprocessingDrawing" xmlns:wp="http://schemas.openxmlformats.org/drawingml/2006/wordprocessingDrawing" xmlns:w10="urn:schemas-microsoft-com:office:word" xmlns:w="http://schemas.openxmlformats.org/wordprocessingml/2006/main" xmlns:w14="http://schemas.microsoft.com/office/word/2010/wordml" xmlns:w15="http://schemas.microsoft.com/office/word/2012/wordml" xmlns:w16cex="http://schemas.microsoft.com/office/word/2018/wordml/cex" xmlns:w16cid="http://schemas.microsoft.com/office/word/2016/wordml/cid" xmlns:w16="http://schemas.microsoft.com/office/word/2018/wordml" xmlns:w16du="http://schemas.microsoft.com/office/word/2023/wordml/word16du" xmlns:w16sdtdh="http://schemas.microsoft.com/office/word/2020/wordml/sdtdatahash" xmlns:w16se="http://schemas.microsoft.com/office/word/2015/wordml/symex" xmlns:wpg="http://schemas.microsoft.com/office/word/2010/wordprocessingGroup" xmlns:wpi="http://schemas.microsoft.com/office/word/2010/wordprocessingInk" xmlns:wne="http://schemas.microsoft.com/office/word/2006/wordml" xmlns:wps="http://schemas.microsoft.com/office/word/2010/wordprocessingShape" mc:Ignorable="w14 w15 w16se w16cid w16 w16cex w16sdtdh wp14">
+<w:document xmlns:wpc="http://schemas.microsoft.com/office/word/2010/wordprocessingCanvas" xmlns:cx="http://schemas.microsoft.com/office/drawing/2014/chartex" xmlns:cx1="http://schemas.microsoft.com/office/drawing/2015/9/8/chartex" xmlns:cx2="http://schemas.microsoft.com/office/drawing/2015/10/21/chartex" xmlns:cx3="http://schemas.microsoft.com/office/drawing/2016/5/9/chartex" xmlns:cx4="http://schemas.microsoft.com/office/drawing/2016/5/10/chartex" xmlns:cx5="http://schemas.microsoft.com/office/drawing/2016/5/11/chartex" xmlns:cx6="http://schemas.microsoft.com/office/drawing/2016/5/12/chartex" xmlns:cx7="http://schemas.microsoft.com/office/drawing/2016/5/13/chartex" xmlns:cx8="http://schemas.microsoft.com/office/drawing/2016/5/14/chartex" xmlns:mc="http://schemas.openxmlformats.org/markup-compatibility/2006" xmlns:aink="http://schemas.microsoft.com/office/drawing/2016/ink" xmlns:am3d="http://schemas.microsoft.com/office/drawing/2017/model3d" xmlns:o="urn:schemas-microsoft-com:office:office" xmlns:oel="http://schemas.microsoft.com/office/2019/extlst" xmlns:r="http://schemas.openxmlformats.org/officeDocument/2006/relationships" xmlns:m="http://schemas.openxmlformats.org/officeDocument/2006/math" xmlns:v="urn:schemas-microsoft-com:vml" xmlns:wp14="http://schemas.microsoft.com/office/word/2010/wordprocessingDrawing" xmlns:wp="http://schemas.openxmlformats.org/drawingml/2006/wordprocessingDrawing" xmlns:w10="urn:schemas-microsoft-com:office:word" xmlns:w="http://schemas.openxmlformats.org/wordprocessingml/2006/main" xmlns:w14="http://schemas.microsoft.com/office/word/2010/wordml" xmlns:w15="http://schemas.microsoft.com/office/word/2012/wordml" xmlns:w16cex="http://schemas.microsoft.com/office/word/2018/wordml/cex" xmlns:w16cid="http://schemas.microsoft.com/office/word/2016/wordml/cid" xmlns:w16="http://schemas.microsoft.com/office/word/2018/wordml" xmlns:w16sdtdh="http://schemas.microsoft.com/office/word/2020/wordml/sdtdatahash" xmlns:w16se="http://schemas.microsoft.com/office/word/2015/wordml/symex" xmlns:wpg="http://schemas.microsoft.com/office/word/2010/wordprocessingGroup" xmlns:wpi="http://schemas.microsoft.com/office/word/2010/wordprocessingInk" xmlns:wne="http://schemas.microsoft.com/office/word/2006/wordml" xmlns:wps="http://schemas.microsoft.com/office/word/2010/wordprocessingShape" mc:Ignorable="w14 w15 w16se w16cid w16 w16cex w16sdtdh wp14">
   <w:body>
     <w:p>
       <w:pPr>
@@ -339,7 +339,7 @@
     </w:p>
     <w:tbl>
       <w:tblPr>
-        <w:tblStyle w:val="TableGrid"/>
+        <w:tblStyle w:val="Tabelacomgrade"/>
         <w:tblW w:w="0" w:type="auto"/>
         <w:tblInd w:w="-5" w:type="dxa"/>
         <w:tblLook w:val="04A0" w:firstRow="1" w:lastRow="0" w:firstColumn="1" w:lastColumn="0" w:noHBand="0" w:noVBand="1"/>
@@ -452,74 +452,6 @@
                 <w:lang w:val="pt-BR"/>
               </w:rPr>
               <w:t>Eduarda Portel</w:t>
-            </w:r>
-          </w:p>
-        </w:tc>
-      </w:tr>
-      <w:tr>
-        <w:tc>
-          <w:tcPr>
-            <w:tcW w:w="2553" w:type="dxa"/>
-          </w:tcPr>
-          <w:p>
-            <w:pPr>
-              <w:tabs>
-                <w:tab w:val="left" w:pos="3686"/>
-              </w:tabs>
-              <w:jc w:val="center"/>
-              <w:rPr>
-                <w:b/>
-                <w:sz w:val="24"/>
-                <w:lang w:val="pt-BR"/>
-              </w:rPr>
-            </w:pPr>
-            <w:r>
-              <w:rPr>
-                <w:b/>
-                <w:sz w:val="24"/>
-                <w:lang w:val="pt-BR"/>
-              </w:rPr>
-              <w:t>23.01524-0</w:t>
-            </w:r>
-          </w:p>
-        </w:tc>
-        <w:tc>
-          <w:tcPr>
-            <w:tcW w:w="6236" w:type="dxa"/>
-          </w:tcPr>
-          <w:p>
-            <w:pPr>
-              <w:tabs>
-                <w:tab w:val="left" w:pos="3686"/>
-              </w:tabs>
-              <w:jc w:val="center"/>
-              <w:rPr>
-                <w:b/>
-                <w:bCs/>
-                <w:sz w:val="24"/>
-                <w:szCs w:val="24"/>
-                <w:lang w:val="pt-BR"/>
-              </w:rPr>
-            </w:pPr>
-            <w:r>
-              <w:rPr>
-                <w:b/>
-                <w:bCs/>
-                <w:sz w:val="24"/>
-                <w:szCs w:val="24"/>
-                <w:lang w:val="pt-BR"/>
-              </w:rPr>
-              <w:t xml:space="preserve">Gustavo </w:t>
-            </w:r>
-            <w:r>
-              <w:rPr>
-                <w:b/>
-                <w:bCs/>
-                <w:sz w:val="24"/>
-                <w:szCs w:val="24"/>
-                <w:lang w:val="pt-BR"/>
-              </w:rPr>
-              <w:t>Araújo</w:t>
             </w:r>
           </w:p>
         </w:tc>
@@ -978,7 +910,7 @@
     </w:p>
     <w:p>
       <w:pPr>
-        <w:pStyle w:val="TOC1"/>
+        <w:pStyle w:val="Sumrio1"/>
         <w:rPr>
           <w:rFonts w:asciiTheme="minorHAnsi" w:eastAsiaTheme="minorEastAsia" w:hAnsiTheme="minorHAnsi" w:cstheme="minorBidi"/>
           <w:b w:val="0"/>
@@ -1064,7 +996,7 @@
     </w:p>
     <w:p>
       <w:pPr>
-        <w:pStyle w:val="TOC2"/>
+        <w:pStyle w:val="Sumrio2"/>
         <w:tabs>
           <w:tab w:val="left" w:pos="800"/>
           <w:tab w:val="right" w:leader="dot" w:pos="8829"/>
@@ -1150,7 +1082,7 @@
     </w:p>
     <w:p>
       <w:pPr>
-        <w:pStyle w:val="TOC2"/>
+        <w:pStyle w:val="Sumrio2"/>
         <w:tabs>
           <w:tab w:val="left" w:pos="800"/>
           <w:tab w:val="right" w:leader="dot" w:pos="8829"/>
@@ -1236,7 +1168,7 @@
     </w:p>
     <w:p>
       <w:pPr>
-        <w:pStyle w:val="TOC1"/>
+        <w:pStyle w:val="Sumrio1"/>
         <w:rPr>
           <w:rFonts w:asciiTheme="minorHAnsi" w:eastAsiaTheme="minorEastAsia" w:hAnsiTheme="minorHAnsi" w:cstheme="minorBidi"/>
           <w:b w:val="0"/>
@@ -1313,7 +1245,7 @@
     </w:p>
     <w:p>
       <w:pPr>
-        <w:pStyle w:val="TOC2"/>
+        <w:pStyle w:val="Sumrio2"/>
         <w:tabs>
           <w:tab w:val="left" w:pos="800"/>
           <w:tab w:val="right" w:leader="dot" w:pos="8829"/>
@@ -1399,7 +1331,7 @@
     </w:p>
     <w:p>
       <w:pPr>
-        <w:pStyle w:val="TOC2"/>
+        <w:pStyle w:val="Sumrio2"/>
         <w:tabs>
           <w:tab w:val="left" w:pos="800"/>
           <w:tab w:val="right" w:leader="dot" w:pos="8829"/>
@@ -1485,7 +1417,7 @@
     </w:p>
     <w:p>
       <w:pPr>
-        <w:pStyle w:val="TOC1"/>
+        <w:pStyle w:val="Sumrio1"/>
         <w:rPr>
           <w:rFonts w:asciiTheme="minorHAnsi" w:eastAsiaTheme="minorEastAsia" w:hAnsiTheme="minorHAnsi" w:cstheme="minorBidi"/>
           <w:b w:val="0"/>
@@ -1562,7 +1494,7 @@
     </w:p>
     <w:p>
       <w:pPr>
-        <w:pStyle w:val="TOC2"/>
+        <w:pStyle w:val="Sumrio2"/>
         <w:tabs>
           <w:tab w:val="left" w:pos="800"/>
           <w:tab w:val="right" w:leader="dot" w:pos="8829"/>
@@ -1648,7 +1580,7 @@
     </w:p>
     <w:p>
       <w:pPr>
-        <w:pStyle w:val="TOC2"/>
+        <w:pStyle w:val="Sumrio2"/>
         <w:tabs>
           <w:tab w:val="left" w:pos="800"/>
           <w:tab w:val="right" w:leader="dot" w:pos="8829"/>
@@ -1734,7 +1666,7 @@
     </w:p>
     <w:p>
       <w:pPr>
-        <w:pStyle w:val="TOC2"/>
+        <w:pStyle w:val="Sumrio2"/>
         <w:tabs>
           <w:tab w:val="left" w:pos="800"/>
           <w:tab w:val="right" w:leader="dot" w:pos="8829"/>
@@ -1820,7 +1752,7 @@
     </w:p>
     <w:p>
       <w:pPr>
-        <w:pStyle w:val="TOC2"/>
+        <w:pStyle w:val="Sumrio2"/>
         <w:tabs>
           <w:tab w:val="left" w:pos="800"/>
           <w:tab w:val="right" w:leader="dot" w:pos="8829"/>
@@ -1906,7 +1838,7 @@
     </w:p>
     <w:p>
       <w:pPr>
-        <w:pStyle w:val="TOC2"/>
+        <w:pStyle w:val="Sumrio2"/>
         <w:tabs>
           <w:tab w:val="left" w:pos="800"/>
           <w:tab w:val="right" w:leader="dot" w:pos="8829"/>
@@ -1992,7 +1924,7 @@
     </w:p>
     <w:p>
       <w:pPr>
-        <w:pStyle w:val="TOC1"/>
+        <w:pStyle w:val="Sumrio1"/>
         <w:rPr>
           <w:rFonts w:asciiTheme="minorHAnsi" w:eastAsiaTheme="minorEastAsia" w:hAnsiTheme="minorHAnsi" w:cstheme="minorBidi"/>
           <w:b w:val="0"/>
@@ -2069,7 +2001,7 @@
     </w:p>
     <w:p>
       <w:pPr>
-        <w:pStyle w:val="TOC1"/>
+        <w:pStyle w:val="Sumrio1"/>
         <w:rPr>
           <w:rFonts w:asciiTheme="minorHAnsi" w:eastAsiaTheme="minorEastAsia" w:hAnsiTheme="minorHAnsi" w:cstheme="minorBidi"/>
           <w:b w:val="0"/>
@@ -2146,7 +2078,7 @@
     </w:p>
     <w:p>
       <w:pPr>
-        <w:pStyle w:val="TOC1"/>
+        <w:pStyle w:val="Sumrio1"/>
         <w:rPr>
           <w:rFonts w:asciiTheme="minorHAnsi" w:eastAsiaTheme="minorEastAsia" w:hAnsiTheme="minorHAnsi" w:cstheme="minorBidi"/>
           <w:b w:val="0"/>
@@ -2223,7 +2155,7 @@
     </w:p>
     <w:p>
       <w:pPr>
-        <w:pStyle w:val="TOC1"/>
+        <w:pStyle w:val="Sumrio1"/>
         <w:rPr>
           <w:rFonts w:asciiTheme="minorHAnsi" w:eastAsiaTheme="minorEastAsia" w:hAnsiTheme="minorHAnsi" w:cstheme="minorBidi"/>
           <w:b w:val="0"/>
@@ -4003,7 +3935,7 @@
     </w:p>
     <w:p>
       <w:pPr>
-        <w:pStyle w:val="Heading1"/>
+        <w:pStyle w:val="Ttulo1"/>
         <w:rPr>
           <w:lang w:val="pt-BR"/>
         </w:rPr>
@@ -4056,7 +3988,7 @@
           </w:tcPr>
           <w:p>
             <w:pPr>
-              <w:pStyle w:val="BodyText"/>
+              <w:pStyle w:val="Corpodetexto"/>
               <w:jc w:val="center"/>
               <w:rPr>
                 <w:bCs/>
@@ -4086,7 +4018,7 @@
           </w:tcPr>
           <w:p>
             <w:pPr>
-              <w:pStyle w:val="BodyText"/>
+              <w:pStyle w:val="Corpodetexto"/>
               <w:jc w:val="center"/>
               <w:rPr>
                 <w:bCs/>
@@ -4124,7 +4056,7 @@
           </w:tcPr>
           <w:p>
             <w:pPr>
-              <w:pStyle w:val="BodyText"/>
+              <w:pStyle w:val="Corpodetexto"/>
               <w:rPr>
                 <w:b w:val="0"/>
                 <w:bCs/>
@@ -4155,7 +4087,7 @@
           </w:tcPr>
           <w:p>
             <w:pPr>
-              <w:pStyle w:val="BodyText"/>
+              <w:pStyle w:val="Corpodetexto"/>
               <w:rPr>
                 <w:b w:val="0"/>
                 <w:bCs/>
@@ -4187,23 +4119,23 @@
     </w:tbl>
     <w:p>
       <w:pPr>
-        <w:pStyle w:val="Heading1"/>
-        <w:rPr>
-          <w:lang w:val="pt-BR"/>
-        </w:rPr>
-      </w:pPr>
-    </w:p>
-    <w:p>
-      <w:pPr>
-        <w:pStyle w:val="Heading1"/>
-        <w:rPr>
-          <w:lang w:val="pt-BR"/>
-        </w:rPr>
-      </w:pPr>
-    </w:p>
-    <w:p>
-      <w:pPr>
-        <w:pStyle w:val="Heading1"/>
+        <w:pStyle w:val="Ttulo1"/>
+        <w:rPr>
+          <w:lang w:val="pt-BR"/>
+        </w:rPr>
+      </w:pPr>
+    </w:p>
+    <w:p>
+      <w:pPr>
+        <w:pStyle w:val="Ttulo1"/>
+        <w:rPr>
+          <w:lang w:val="pt-BR"/>
+        </w:rPr>
+      </w:pPr>
+    </w:p>
+    <w:p>
+      <w:pPr>
+        <w:pStyle w:val="Ttulo1"/>
         <w:rPr>
           <w:lang w:val="pt-BR"/>
         </w:rPr>
@@ -4223,7 +4155,7 @@
     </w:p>
     <w:p>
       <w:pPr>
-        <w:pStyle w:val="Heading2"/>
+        <w:pStyle w:val="Ttulo2"/>
         <w:ind w:firstLine="414"/>
         <w:rPr>
           <w:lang w:val="pt-BR"/>
@@ -4282,7 +4214,7 @@
     </w:p>
     <w:p>
       <w:pPr>
-        <w:pStyle w:val="Heading1"/>
+        <w:pStyle w:val="Ttulo1"/>
         <w:rPr>
           <w:lang w:val="pt-BR"/>
         </w:rPr>
@@ -4296,7 +4228,7 @@
     </w:p>
     <w:p>
       <w:pPr>
-        <w:pStyle w:val="Heading2"/>
+        <w:pStyle w:val="Ttulo2"/>
         <w:widowControl/>
         <w:ind w:firstLine="414"/>
         <w:rPr>
@@ -4312,7 +4244,7 @@
     </w:p>
     <w:p>
       <w:pPr>
-        <w:pStyle w:val="BodyText"/>
+        <w:pStyle w:val="Corpodetexto"/>
         <w:numPr>
           <w:ilvl w:val="0"/>
           <w:numId w:val="39"/>
@@ -4336,7 +4268,7 @@
     </w:p>
     <w:p>
       <w:pPr>
-        <w:pStyle w:val="BodyText"/>
+        <w:pStyle w:val="Corpodetexto"/>
         <w:numPr>
           <w:ilvl w:val="0"/>
           <w:numId w:val="39"/>
@@ -4360,7 +4292,7 @@
     </w:p>
     <w:p>
       <w:pPr>
-        <w:pStyle w:val="BodyText"/>
+        <w:pStyle w:val="Corpodetexto"/>
         <w:numPr>
           <w:ilvl w:val="0"/>
           <w:numId w:val="39"/>
@@ -4382,7 +4314,7 @@
     </w:p>
     <w:p>
       <w:pPr>
-        <w:pStyle w:val="Heading1"/>
+        <w:pStyle w:val="Ttulo1"/>
         <w:rPr>
           <w:highlight w:val="yellow"/>
           <w:lang w:val="pt-BR"/>
@@ -4403,7 +4335,7 @@
     </w:p>
     <w:p>
       <w:pPr>
-        <w:pStyle w:val="Heading2"/>
+        <w:pStyle w:val="Ttulo2"/>
         <w:ind w:firstLine="414"/>
         <w:rPr>
           <w:lang w:val="pt-BR"/>
@@ -4445,7 +4377,7 @@
     </w:p>
     <w:p>
       <w:pPr>
-        <w:pStyle w:val="Heading1"/>
+        <w:pStyle w:val="Ttulo1"/>
         <w:rPr>
           <w:lang w:val="pt-BR"/>
         </w:rPr>
@@ -4465,7 +4397,7 @@
     </w:p>
     <w:p>
       <w:pPr>
-        <w:pStyle w:val="Heading2"/>
+        <w:pStyle w:val="Ttulo2"/>
         <w:widowControl/>
         <w:ind w:firstLine="414"/>
         <w:rPr>
@@ -4493,7 +4425,7 @@
     </w:p>
     <w:p>
       <w:pPr>
-        <w:pStyle w:val="BodyText"/>
+        <w:pStyle w:val="Corpodetexto"/>
         <w:numPr>
           <w:ilvl w:val="0"/>
           <w:numId w:val="47"/>
@@ -4518,7 +4450,7 @@
     </w:p>
     <w:p>
       <w:pPr>
-        <w:pStyle w:val="BodyText"/>
+        <w:pStyle w:val="Corpodetexto"/>
         <w:numPr>
           <w:ilvl w:val="0"/>
           <w:numId w:val="47"/>
@@ -4543,7 +4475,7 @@
     </w:p>
     <w:p>
       <w:pPr>
-        <w:pStyle w:val="BodyText"/>
+        <w:pStyle w:val="Corpodetexto"/>
         <w:numPr>
           <w:ilvl w:val="0"/>
           <w:numId w:val="47"/>
@@ -4568,7 +4500,7 @@
     </w:p>
     <w:p>
       <w:pPr>
-        <w:pStyle w:val="BodyText"/>
+        <w:pStyle w:val="Corpodetexto"/>
         <w:numPr>
           <w:ilvl w:val="0"/>
           <w:numId w:val="47"/>
@@ -4593,12 +4525,12 @@
     </w:p>
     <w:p>
       <w:pPr>
-        <w:pStyle w:val="BodyText"/>
-      </w:pPr>
-    </w:p>
-    <w:p>
-      <w:pPr>
-        <w:pStyle w:val="Heading2"/>
+        <w:pStyle w:val="Corpodetexto"/>
+      </w:pPr>
+    </w:p>
+    <w:p>
+      <w:pPr>
+        <w:pStyle w:val="Ttulo2"/>
         <w:widowControl/>
         <w:ind w:firstLine="414"/>
         <w:rPr>
@@ -4620,7 +4552,7 @@
     </w:p>
     <w:p>
       <w:pPr>
-        <w:pStyle w:val="Heading1"/>
+        <w:pStyle w:val="Ttulo1"/>
         <w:numPr>
           <w:ilvl w:val="0"/>
           <w:numId w:val="41"/>
@@ -4661,7 +4593,7 @@
     </w:p>
     <w:p>
       <w:pPr>
-        <w:pStyle w:val="ListParagraph"/>
+        <w:pStyle w:val="PargrafodaLista"/>
         <w:numPr>
           <w:ilvl w:val="0"/>
           <w:numId w:val="41"/>
@@ -4729,7 +4661,7 @@
     </w:p>
     <w:p>
       <w:pPr>
-        <w:pStyle w:val="Heading1"/>
+        <w:pStyle w:val="Ttulo1"/>
         <w:rPr>
           <w:lang w:val="pt-BR"/>
         </w:rPr>
@@ -4749,7 +4681,7 @@
     </w:p>
     <w:p>
       <w:pPr>
-        <w:pStyle w:val="Heading2"/>
+        <w:pStyle w:val="Ttulo2"/>
         <w:ind w:firstLine="414"/>
         <w:rPr>
           <w:lang w:val="pt-BR"/>
@@ -4780,7 +4712,7 @@
     </w:p>
     <w:p>
       <w:pPr>
-        <w:pStyle w:val="Heading1"/>
+        <w:pStyle w:val="Ttulo1"/>
         <w:rPr>
           <w:lang w:val="pt-BR"/>
         </w:rPr>
@@ -4794,7 +4726,7 @@
     </w:p>
     <w:p>
       <w:pPr>
-        <w:pStyle w:val="Heading2"/>
+        <w:pStyle w:val="Ttulo2"/>
         <w:widowControl/>
         <w:ind w:firstLine="414"/>
         <w:rPr>
@@ -4810,7 +4742,7 @@
     </w:p>
     <w:p>
       <w:pPr>
-        <w:pStyle w:val="BodyText"/>
+        <w:pStyle w:val="Corpodetexto"/>
         <w:numPr>
           <w:ilvl w:val="0"/>
           <w:numId w:val="48"/>
@@ -4834,7 +4766,7 @@
     </w:p>
     <w:p>
       <w:pPr>
-        <w:pStyle w:val="BodyText"/>
+        <w:pStyle w:val="Corpodetexto"/>
         <w:numPr>
           <w:ilvl w:val="0"/>
           <w:numId w:val="48"/>
@@ -4858,7 +4790,7 @@
     </w:p>
     <w:p>
       <w:pPr>
-        <w:pStyle w:val="BodyText"/>
+        <w:pStyle w:val="Corpodetexto"/>
         <w:numPr>
           <w:ilvl w:val="0"/>
           <w:numId w:val="48"/>
@@ -4918,7 +4850,7 @@
     </w:p>
     <w:p>
       <w:pPr>
-        <w:pStyle w:val="BodyText"/>
+        <w:pStyle w:val="Corpodetexto"/>
         <w:numPr>
           <w:ilvl w:val="0"/>
           <w:numId w:val="48"/>
@@ -4943,7 +4875,7 @@
     </w:p>
     <w:p>
       <w:pPr>
-        <w:pStyle w:val="Heading2"/>
+        <w:pStyle w:val="Ttulo2"/>
         <w:widowControl/>
         <w:ind w:firstLine="414"/>
         <w:rPr>
@@ -4959,7 +4891,7 @@
     </w:p>
     <w:p>
       <w:pPr>
-        <w:pStyle w:val="Heading1"/>
+        <w:pStyle w:val="Ttulo1"/>
         <w:numPr>
           <w:ilvl w:val="0"/>
           <w:numId w:val="43"/>
@@ -4983,7 +4915,7 @@
     </w:p>
     <w:p>
       <w:pPr>
-        <w:pStyle w:val="ListParagraph"/>
+        <w:pStyle w:val="PargrafodaLista"/>
         <w:numPr>
           <w:ilvl w:val="0"/>
           <w:numId w:val="43"/>
@@ -5013,7 +4945,7 @@
     </w:p>
     <w:p>
       <w:pPr>
-        <w:pStyle w:val="BodyText"/>
+        <w:pStyle w:val="Corpodetexto"/>
         <w:rPr>
           <w:rFonts w:ascii="Times New Roman" w:hAnsi="Times New Roman"/>
           <w:color w:val="auto"/>
@@ -5035,7 +4967,7 @@
     </w:p>
     <w:p>
       <w:pPr>
-        <w:pStyle w:val="BodyText"/>
+        <w:pStyle w:val="Corpodetexto"/>
         <w:numPr>
           <w:ilvl w:val="0"/>
           <w:numId w:val="46"/>
@@ -5140,7 +5072,7 @@
     </w:p>
     <w:p>
       <w:pPr>
-        <w:pStyle w:val="ListParagraph"/>
+        <w:pStyle w:val="PargrafodaLista"/>
         <w:numPr>
           <w:ilvl w:val="1"/>
           <w:numId w:val="37"/>
@@ -5158,7 +5090,7 @@
     </w:p>
     <w:p>
       <w:pPr>
-        <w:pStyle w:val="ListParagraph"/>
+        <w:pStyle w:val="PargrafodaLista"/>
         <w:numPr>
           <w:ilvl w:val="1"/>
           <w:numId w:val="37"/>
@@ -5170,7 +5102,7 @@
     </w:p>
     <w:p>
       <w:pPr>
-        <w:pStyle w:val="ListParagraph"/>
+        <w:pStyle w:val="PargrafodaLista"/>
         <w:numPr>
           <w:ilvl w:val="1"/>
           <w:numId w:val="37"/>
@@ -5182,7 +5114,7 @@
     </w:p>
     <w:p>
       <w:pPr>
-        <w:pStyle w:val="ListParagraph"/>
+        <w:pStyle w:val="PargrafodaLista"/>
         <w:numPr>
           <w:ilvl w:val="1"/>
           <w:numId w:val="37"/>
@@ -5200,7 +5132,7 @@
     </w:p>
     <w:p>
       <w:pPr>
-        <w:pStyle w:val="ListParagraph"/>
+        <w:pStyle w:val="PargrafodaLista"/>
         <w:numPr>
           <w:ilvl w:val="1"/>
           <w:numId w:val="37"/>
@@ -5250,21 +5182,41 @@
       <w:bookmarkStart w:id="29" w:name="_Toc95071951"/>
       <w:r>
         <w:rPr>
+          <w:lang w:val="pt-BR"/>
+        </w:rPr>
+        <w:t>Diagrama de Classes</w:t>
+      </w:r>
+      <w:bookmarkEnd w:id="29"/>
+    </w:p>
+    <w:p>
+      <w:pPr>
+        <w:pStyle w:val="Titulo2"/>
+        <w:numPr>
+          <w:ilvl w:val="0"/>
+          <w:numId w:val="0"/>
+        </w:numPr>
+        <w:ind w:left="1429"/>
+        <w:rPr>
+          <w:lang w:val="pt-BR"/>
+        </w:rPr>
+      </w:pPr>
+      <w:r>
+        <w:rPr>
           <w:noProof/>
         </w:rPr>
         <w:drawing>
-          <wp:anchor distT="0" distB="0" distL="114300" distR="114300" simplePos="0" relativeHeight="251661312" behindDoc="0" locked="0" layoutInCell="1" allowOverlap="1" wp14:anchorId="14E3FE6B" wp14:editId="33B98F7A">
+          <wp:anchor distT="0" distB="0" distL="114300" distR="114300" simplePos="0" relativeHeight="251663360" behindDoc="0" locked="0" layoutInCell="1" allowOverlap="1" wp14:anchorId="2E5BF416" wp14:editId="5497E5B5">
             <wp:simplePos x="0" y="0"/>
             <wp:positionH relativeFrom="column">
-              <wp:posOffset>-132715</wp:posOffset>
+              <wp:posOffset>-440055</wp:posOffset>
             </wp:positionH>
             <wp:positionV relativeFrom="paragraph">
-              <wp:posOffset>894715</wp:posOffset>
+              <wp:posOffset>312420</wp:posOffset>
             </wp:positionV>
-            <wp:extent cx="5612765" cy="3071495"/>
-            <wp:effectExtent l="0" t="0" r="6985" b="0"/>
+            <wp:extent cx="5612765" cy="3083560"/>
+            <wp:effectExtent l="0" t="0" r="6985" b="2540"/>
             <wp:wrapSquare wrapText="bothSides"/>
-            <wp:docPr id="192327616" name="Picture 1" descr="A picture containing text, screenshot, diagram, font&#10;&#10;Description automatically generated"/>
+            <wp:docPr id="983426440" name="Imagem 1" descr="Diagrama&#10;&#10;Descrição gerada automaticamente"/>
             <wp:cNvGraphicFramePr>
               <a:graphicFrameLocks xmlns:a="http://schemas.openxmlformats.org/drawingml/2006/main" noChangeAspect="1"/>
             </wp:cNvGraphicFramePr>
@@ -5272,7 +5224,7 @@
               <a:graphicData uri="http://schemas.openxmlformats.org/drawingml/2006/picture">
                 <pic:pic xmlns:pic="http://schemas.openxmlformats.org/drawingml/2006/picture">
                   <pic:nvPicPr>
-                    <pic:cNvPr id="192327616" name="Picture 1" descr="A picture containing text, screenshot, diagram, font&#10;&#10;Description automatically generated"/>
+                    <pic:cNvPr id="983426440" name="Imagem 1" descr="Diagrama&#10;&#10;Descrição gerada automaticamente"/>
                     <pic:cNvPicPr/>
                   </pic:nvPicPr>
                   <pic:blipFill>
@@ -5290,7 +5242,7 @@
                   <pic:spPr>
                     <a:xfrm>
                       <a:off x="0" y="0"/>
-                      <a:ext cx="5612765" cy="3071495"/>
+                      <a:ext cx="5612765" cy="3083560"/>
                     </a:xfrm>
                     <a:prstGeom prst="rect">
                       <a:avLst/>
@@ -5302,26 +5254,6 @@
           </wp:anchor>
         </w:drawing>
       </w:r>
-      <w:r>
-        <w:rPr>
-          <w:lang w:val="pt-BR"/>
-        </w:rPr>
-        <w:t>Diagrama de Classes</w:t>
-      </w:r>
-      <w:bookmarkEnd w:id="29"/>
-    </w:p>
-    <w:p>
-      <w:pPr>
-        <w:pStyle w:val="Titulo2"/>
-        <w:numPr>
-          <w:ilvl w:val="0"/>
-          <w:numId w:val="0"/>
-        </w:numPr>
-        <w:ind w:left="1429"/>
-        <w:rPr>
-          <w:lang w:val="pt-BR"/>
-        </w:rPr>
-      </w:pPr>
     </w:p>
     <w:p>
       <w:pPr>
@@ -6051,7 +5983,7 @@
 </file>
 
 <file path=word/endnotes.xml><?xml version="1.0" encoding="utf-8"?>
-<w:endnotes xmlns:wpc="http://schemas.microsoft.com/office/word/2010/wordprocessingCanvas" xmlns:cx="http://schemas.microsoft.com/office/drawing/2014/chartex" xmlns:cx1="http://schemas.microsoft.com/office/drawing/2015/9/8/chartex" xmlns:cx2="http://schemas.microsoft.com/office/drawing/2015/10/21/chartex" xmlns:cx3="http://schemas.microsoft.com/office/drawing/2016/5/9/chartex" xmlns:cx4="http://schemas.microsoft.com/office/drawing/2016/5/10/chartex" xmlns:cx5="http://schemas.microsoft.com/office/drawing/2016/5/11/chartex" xmlns:cx6="http://schemas.microsoft.com/office/drawing/2016/5/12/chartex" xmlns:cx7="http://schemas.microsoft.com/office/drawing/2016/5/13/chartex" xmlns:cx8="http://schemas.microsoft.com/office/drawing/2016/5/14/chartex" xmlns:mc="http://schemas.openxmlformats.org/markup-compatibility/2006" xmlns:aink="http://schemas.microsoft.com/office/drawing/2016/ink" xmlns:am3d="http://schemas.microsoft.com/office/drawing/2017/model3d" xmlns:o="urn:schemas-microsoft-com:office:office" xmlns:oel="http://schemas.microsoft.com/office/2019/extlst" xmlns:r="http://schemas.openxmlformats.org/officeDocument/2006/relationships" xmlns:m="http://schemas.openxmlformats.org/officeDocument/2006/math" xmlns:v="urn:schemas-microsoft-com:vml" xmlns:wp14="http://schemas.microsoft.com/office/word/2010/wordprocessingDrawing" xmlns:wp="http://schemas.openxmlformats.org/drawingml/2006/wordprocessingDrawing" xmlns:w10="urn:schemas-microsoft-com:office:word" xmlns:w="http://schemas.openxmlformats.org/wordprocessingml/2006/main" xmlns:w14="http://schemas.microsoft.com/office/word/2010/wordml" xmlns:w15="http://schemas.microsoft.com/office/word/2012/wordml" xmlns:w16cex="http://schemas.microsoft.com/office/word/2018/wordml/cex" xmlns:w16cid="http://schemas.microsoft.com/office/word/2016/wordml/cid" xmlns:w16="http://schemas.microsoft.com/office/word/2018/wordml" xmlns:w16du="http://schemas.microsoft.com/office/word/2023/wordml/word16du" xmlns:w16sdtdh="http://schemas.microsoft.com/office/word/2020/wordml/sdtdatahash" xmlns:w16se="http://schemas.microsoft.com/office/word/2015/wordml/symex" xmlns:wpg="http://schemas.microsoft.com/office/word/2010/wordprocessingGroup" xmlns:wpi="http://schemas.microsoft.com/office/word/2010/wordprocessingInk" xmlns:wne="http://schemas.microsoft.com/office/word/2006/wordml" xmlns:wps="http://schemas.microsoft.com/office/word/2010/wordprocessingShape" mc:Ignorable="w14 w15 w16se w16cid w16 w16cex w16sdtdh wp14">
+<w:endnotes xmlns:wpc="http://schemas.microsoft.com/office/word/2010/wordprocessingCanvas" xmlns:cx="http://schemas.microsoft.com/office/drawing/2014/chartex" xmlns:cx1="http://schemas.microsoft.com/office/drawing/2015/9/8/chartex" xmlns:cx2="http://schemas.microsoft.com/office/drawing/2015/10/21/chartex" xmlns:cx3="http://schemas.microsoft.com/office/drawing/2016/5/9/chartex" xmlns:cx4="http://schemas.microsoft.com/office/drawing/2016/5/10/chartex" xmlns:cx5="http://schemas.microsoft.com/office/drawing/2016/5/11/chartex" xmlns:cx6="http://schemas.microsoft.com/office/drawing/2016/5/12/chartex" xmlns:cx7="http://schemas.microsoft.com/office/drawing/2016/5/13/chartex" xmlns:cx8="http://schemas.microsoft.com/office/drawing/2016/5/14/chartex" xmlns:mc="http://schemas.openxmlformats.org/markup-compatibility/2006" xmlns:aink="http://schemas.microsoft.com/office/drawing/2016/ink" xmlns:am3d="http://schemas.microsoft.com/office/drawing/2017/model3d" xmlns:o="urn:schemas-microsoft-com:office:office" xmlns:oel="http://schemas.microsoft.com/office/2019/extlst" xmlns:r="http://schemas.openxmlformats.org/officeDocument/2006/relationships" xmlns:m="http://schemas.openxmlformats.org/officeDocument/2006/math" xmlns:v="urn:schemas-microsoft-com:vml" xmlns:wp14="http://schemas.microsoft.com/office/word/2010/wordprocessingDrawing" xmlns:wp="http://schemas.openxmlformats.org/drawingml/2006/wordprocessingDrawing" xmlns:w10="urn:schemas-microsoft-com:office:word" xmlns:w="http://schemas.openxmlformats.org/wordprocessingml/2006/main" xmlns:w14="http://schemas.microsoft.com/office/word/2010/wordml" xmlns:w15="http://schemas.microsoft.com/office/word/2012/wordml" xmlns:w16cex="http://schemas.microsoft.com/office/word/2018/wordml/cex" xmlns:w16cid="http://schemas.microsoft.com/office/word/2016/wordml/cid" xmlns:w16="http://schemas.microsoft.com/office/word/2018/wordml" xmlns:w16sdtdh="http://schemas.microsoft.com/office/word/2020/wordml/sdtdatahash" xmlns:w16se="http://schemas.microsoft.com/office/word/2015/wordml/symex" xmlns:wpg="http://schemas.microsoft.com/office/word/2010/wordprocessingGroup" xmlns:wpi="http://schemas.microsoft.com/office/word/2010/wordprocessingInk" xmlns:wne="http://schemas.microsoft.com/office/word/2006/wordml" xmlns:wps="http://schemas.microsoft.com/office/word/2010/wordprocessingShape" mc:Ignorable="w14 w15 w16se w16cid w16 w16cex w16sdtdh wp14">
   <w:endnote w:type="separator" w:id="-1">
     <w:p>
       <w:r>
@@ -6070,10 +6002,10 @@
 </file>
 
 <file path=word/footer1.xml><?xml version="1.0" encoding="utf-8"?>
-<w:ftr xmlns:wpc="http://schemas.microsoft.com/office/word/2010/wordprocessingCanvas" xmlns:cx="http://schemas.microsoft.com/office/drawing/2014/chartex" xmlns:cx1="http://schemas.microsoft.com/office/drawing/2015/9/8/chartex" xmlns:cx2="http://schemas.microsoft.com/office/drawing/2015/10/21/chartex" xmlns:cx3="http://schemas.microsoft.com/office/drawing/2016/5/9/chartex" xmlns:cx4="http://schemas.microsoft.com/office/drawing/2016/5/10/chartex" xmlns:cx5="http://schemas.microsoft.com/office/drawing/2016/5/11/chartex" xmlns:cx6="http://schemas.microsoft.com/office/drawing/2016/5/12/chartex" xmlns:cx7="http://schemas.microsoft.com/office/drawing/2016/5/13/chartex" xmlns:cx8="http://schemas.microsoft.com/office/drawing/2016/5/14/chartex" xmlns:mc="http://schemas.openxmlformats.org/markup-compatibility/2006" xmlns:aink="http://schemas.microsoft.com/office/drawing/2016/ink" xmlns:am3d="http://schemas.microsoft.com/office/drawing/2017/model3d" xmlns:o="urn:schemas-microsoft-com:office:office" xmlns:oel="http://schemas.microsoft.com/office/2019/extlst" xmlns:r="http://schemas.openxmlformats.org/officeDocument/2006/relationships" xmlns:m="http://schemas.openxmlformats.org/officeDocument/2006/math" xmlns:v="urn:schemas-microsoft-com:vml" xmlns:wp14="http://schemas.microsoft.com/office/word/2010/wordprocessingDrawing" xmlns:wp="http://schemas.openxmlformats.org/drawingml/2006/wordprocessingDrawing" xmlns:w10="urn:schemas-microsoft-com:office:word" xmlns:w="http://schemas.openxmlformats.org/wordprocessingml/2006/main" xmlns:w14="http://schemas.microsoft.com/office/word/2010/wordml" xmlns:w15="http://schemas.microsoft.com/office/word/2012/wordml" xmlns:w16cex="http://schemas.microsoft.com/office/word/2018/wordml/cex" xmlns:w16cid="http://schemas.microsoft.com/office/word/2016/wordml/cid" xmlns:w16="http://schemas.microsoft.com/office/word/2018/wordml" xmlns:w16du="http://schemas.microsoft.com/office/word/2023/wordml/word16du" xmlns:w16sdtdh="http://schemas.microsoft.com/office/word/2020/wordml/sdtdatahash" xmlns:w16se="http://schemas.microsoft.com/office/word/2015/wordml/symex" xmlns:wpg="http://schemas.microsoft.com/office/word/2010/wordprocessingGroup" xmlns:wpi="http://schemas.microsoft.com/office/word/2010/wordprocessingInk" xmlns:wne="http://schemas.microsoft.com/office/word/2006/wordml" xmlns:wps="http://schemas.microsoft.com/office/word/2010/wordprocessingShape" mc:Ignorable="w14 w15 w16se w16cid w16 w16cex w16sdtdh wp14">
+<w:ftr xmlns:wpc="http://schemas.microsoft.com/office/word/2010/wordprocessingCanvas" xmlns:cx="http://schemas.microsoft.com/office/drawing/2014/chartex" xmlns:cx1="http://schemas.microsoft.com/office/drawing/2015/9/8/chartex" xmlns:cx2="http://schemas.microsoft.com/office/drawing/2015/10/21/chartex" xmlns:cx3="http://schemas.microsoft.com/office/drawing/2016/5/9/chartex" xmlns:cx4="http://schemas.microsoft.com/office/drawing/2016/5/10/chartex" xmlns:cx5="http://schemas.microsoft.com/office/drawing/2016/5/11/chartex" xmlns:cx6="http://schemas.microsoft.com/office/drawing/2016/5/12/chartex" xmlns:cx7="http://schemas.microsoft.com/office/drawing/2016/5/13/chartex" xmlns:cx8="http://schemas.microsoft.com/office/drawing/2016/5/14/chartex" xmlns:mc="http://schemas.openxmlformats.org/markup-compatibility/2006" xmlns:aink="http://schemas.microsoft.com/office/drawing/2016/ink" xmlns:am3d="http://schemas.microsoft.com/office/drawing/2017/model3d" xmlns:o="urn:schemas-microsoft-com:office:office" xmlns:oel="http://schemas.microsoft.com/office/2019/extlst" xmlns:r="http://schemas.openxmlformats.org/officeDocument/2006/relationships" xmlns:m="http://schemas.openxmlformats.org/officeDocument/2006/math" xmlns:v="urn:schemas-microsoft-com:vml" xmlns:wp14="http://schemas.microsoft.com/office/word/2010/wordprocessingDrawing" xmlns:wp="http://schemas.openxmlformats.org/drawingml/2006/wordprocessingDrawing" xmlns:w10="urn:schemas-microsoft-com:office:word" xmlns:w="http://schemas.openxmlformats.org/wordprocessingml/2006/main" xmlns:w14="http://schemas.microsoft.com/office/word/2010/wordml" xmlns:w15="http://schemas.microsoft.com/office/word/2012/wordml" xmlns:w16cex="http://schemas.microsoft.com/office/word/2018/wordml/cex" xmlns:w16cid="http://schemas.microsoft.com/office/word/2016/wordml/cid" xmlns:w16="http://schemas.microsoft.com/office/word/2018/wordml" xmlns:w16sdtdh="http://schemas.microsoft.com/office/word/2020/wordml/sdtdatahash" xmlns:w16se="http://schemas.microsoft.com/office/word/2015/wordml/symex" xmlns:wpg="http://schemas.microsoft.com/office/word/2010/wordprocessingGroup" xmlns:wpi="http://schemas.microsoft.com/office/word/2010/wordprocessingInk" xmlns:wne="http://schemas.microsoft.com/office/word/2006/wordml" xmlns:wps="http://schemas.microsoft.com/office/word/2010/wordprocessingShape" mc:Ignorable="w14 w15 w16se w16cid w16 w16cex w16sdtdh wp14">
   <w:p>
     <w:pPr>
-      <w:pStyle w:val="Footer"/>
+      <w:pStyle w:val="Rodap"/>
       <w:rPr>
         <w:lang w:val="pt-BR"/>
       </w:rPr>
@@ -6145,7 +6077,7 @@
             </wp:anchor>
           </w:drawing>
         </mc:Choice>
-        <mc:Fallback xmlns:a14="http://schemas.microsoft.com/office/drawing/2010/main" xmlns:a="http://schemas.openxmlformats.org/drawingml/2006/main">
+        <mc:Fallback xmlns:a="http://schemas.openxmlformats.org/drawingml/2006/main" xmlns:a14="http://schemas.microsoft.com/office/drawing/2010/main" xmlns:w16du="http://schemas.microsoft.com/office/word/2023/wordml/word16du">
           <w:pict w14:anchorId="522E6B34">
             <v:line id="Line 1" style="position:absolute;z-index:251657216;visibility:visible;mso-wrap-style:square;mso-width-percent:0;mso-height-percent:0;mso-wrap-distance-left:9pt;mso-wrap-distance-top:0;mso-wrap-distance-right:9pt;mso-wrap-distance-bottom:0;mso-position-horizontal:absolute;mso-position-horizontal-relative:text;mso-position-vertical:absolute;mso-position-vertical-relative:text;mso-width-percent:0;mso-height-percent:0;mso-width-relative:page;mso-height-relative:page" o:spid="_x0000_s1026" o:allowincell="f" from="-.45pt,-3.6pt" to="443.25pt,-3.6pt" w14:anchorId="4C2885CB" o:gfxdata="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">
               <w10:wrap type="topAndBottom"/>
@@ -6174,26 +6106,26 @@
     </w:r>
     <w:r>
       <w:rPr>
-        <w:rStyle w:val="PageNumber"/>
+        <w:rStyle w:val="Nmerodepgina"/>
       </w:rPr>
       <w:fldChar w:fldCharType="begin"/>
     </w:r>
     <w:r>
       <w:rPr>
-        <w:rStyle w:val="PageNumber"/>
+        <w:rStyle w:val="Nmerodepgina"/>
         <w:lang w:val="pt-BR"/>
       </w:rPr>
       <w:instrText xml:space="preserve"> PAGE </w:instrText>
     </w:r>
     <w:r>
       <w:rPr>
-        <w:rStyle w:val="PageNumber"/>
+        <w:rStyle w:val="Nmerodepgina"/>
       </w:rPr>
       <w:fldChar w:fldCharType="separate"/>
     </w:r>
     <w:r>
       <w:rPr>
-        <w:rStyle w:val="PageNumber"/>
+        <w:rStyle w:val="Nmerodepgina"/>
         <w:noProof/>
         <w:lang w:val="pt-BR"/>
       </w:rPr>
@@ -6201,7 +6133,7 @@
     </w:r>
     <w:r>
       <w:rPr>
-        <w:rStyle w:val="PageNumber"/>
+        <w:rStyle w:val="Nmerodepgina"/>
       </w:rPr>
       <w:fldChar w:fldCharType="end"/>
     </w:r>
@@ -6220,7 +6152,7 @@
   </w:p>
   <w:p>
     <w:pPr>
-      <w:pStyle w:val="Footer"/>
+      <w:pStyle w:val="Rodap"/>
       <w:jc w:val="right"/>
       <w:rPr>
         <w:rFonts w:ascii="Arial" w:hAnsi="Arial"/>
@@ -6239,7 +6171,7 @@
 </file>
 
 <file path=word/footnotes.xml><?xml version="1.0" encoding="utf-8"?>
-<w:footnotes xmlns:wpc="http://schemas.microsoft.com/office/word/2010/wordprocessingCanvas" xmlns:cx="http://schemas.microsoft.com/office/drawing/2014/chartex" xmlns:cx1="http://schemas.microsoft.com/office/drawing/2015/9/8/chartex" xmlns:cx2="http://schemas.microsoft.com/office/drawing/2015/10/21/chartex" xmlns:cx3="http://schemas.microsoft.com/office/drawing/2016/5/9/chartex" xmlns:cx4="http://schemas.microsoft.com/office/drawing/2016/5/10/chartex" xmlns:cx5="http://schemas.microsoft.com/office/drawing/2016/5/11/chartex" xmlns:cx6="http://schemas.microsoft.com/office/drawing/2016/5/12/chartex" xmlns:cx7="http://schemas.microsoft.com/office/drawing/2016/5/13/chartex" xmlns:cx8="http://schemas.microsoft.com/office/drawing/2016/5/14/chartex" xmlns:mc="http://schemas.openxmlformats.org/markup-compatibility/2006" xmlns:aink="http://schemas.microsoft.com/office/drawing/2016/ink" xmlns:am3d="http://schemas.microsoft.com/office/drawing/2017/model3d" xmlns:o="urn:schemas-microsoft-com:office:office" xmlns:oel="http://schemas.microsoft.com/office/2019/extlst" xmlns:r="http://schemas.openxmlformats.org/officeDocument/2006/relationships" xmlns:m="http://schemas.openxmlformats.org/officeDocument/2006/math" xmlns:v="urn:schemas-microsoft-com:vml" xmlns:wp14="http://schemas.microsoft.com/office/word/2010/wordprocessingDrawing" xmlns:wp="http://schemas.openxmlformats.org/drawingml/2006/wordprocessingDrawing" xmlns:w10="urn:schemas-microsoft-com:office:word" xmlns:w="http://schemas.openxmlformats.org/wordprocessingml/2006/main" xmlns:w14="http://schemas.microsoft.com/office/word/2010/wordml" xmlns:w15="http://schemas.microsoft.com/office/word/2012/wordml" xmlns:w16cex="http://schemas.microsoft.com/office/word/2018/wordml/cex" xmlns:w16cid="http://schemas.microsoft.com/office/word/2016/wordml/cid" xmlns:w16="http://schemas.microsoft.com/office/word/2018/wordml" xmlns:w16du="http://schemas.microsoft.com/office/word/2023/wordml/word16du" xmlns:w16sdtdh="http://schemas.microsoft.com/office/word/2020/wordml/sdtdatahash" xmlns:w16se="http://schemas.microsoft.com/office/word/2015/wordml/symex" xmlns:wpg="http://schemas.microsoft.com/office/word/2010/wordprocessingGroup" xmlns:wpi="http://schemas.microsoft.com/office/word/2010/wordprocessingInk" xmlns:wne="http://schemas.microsoft.com/office/word/2006/wordml" xmlns:wps="http://schemas.microsoft.com/office/word/2010/wordprocessingShape" mc:Ignorable="w14 w15 w16se w16cid w16 w16cex w16sdtdh wp14">
+<w:footnotes xmlns:wpc="http://schemas.microsoft.com/office/word/2010/wordprocessingCanvas" xmlns:cx="http://schemas.microsoft.com/office/drawing/2014/chartex" xmlns:cx1="http://schemas.microsoft.com/office/drawing/2015/9/8/chartex" xmlns:cx2="http://schemas.microsoft.com/office/drawing/2015/10/21/chartex" xmlns:cx3="http://schemas.microsoft.com/office/drawing/2016/5/9/chartex" xmlns:cx4="http://schemas.microsoft.com/office/drawing/2016/5/10/chartex" xmlns:cx5="http://schemas.microsoft.com/office/drawing/2016/5/11/chartex" xmlns:cx6="http://schemas.microsoft.com/office/drawing/2016/5/12/chartex" xmlns:cx7="http://schemas.microsoft.com/office/drawing/2016/5/13/chartex" xmlns:cx8="http://schemas.microsoft.com/office/drawing/2016/5/14/chartex" xmlns:mc="http://schemas.openxmlformats.org/markup-compatibility/2006" xmlns:aink="http://schemas.microsoft.com/office/drawing/2016/ink" xmlns:am3d="http://schemas.microsoft.com/office/drawing/2017/model3d" xmlns:o="urn:schemas-microsoft-com:office:office" xmlns:oel="http://schemas.microsoft.com/office/2019/extlst" xmlns:r="http://schemas.openxmlformats.org/officeDocument/2006/relationships" xmlns:m="http://schemas.openxmlformats.org/officeDocument/2006/math" xmlns:v="urn:schemas-microsoft-com:vml" xmlns:wp14="http://schemas.microsoft.com/office/word/2010/wordprocessingDrawing" xmlns:wp="http://schemas.openxmlformats.org/drawingml/2006/wordprocessingDrawing" xmlns:w10="urn:schemas-microsoft-com:office:word" xmlns:w="http://schemas.openxmlformats.org/wordprocessingml/2006/main" xmlns:w14="http://schemas.microsoft.com/office/word/2010/wordml" xmlns:w15="http://schemas.microsoft.com/office/word/2012/wordml" xmlns:w16cex="http://schemas.microsoft.com/office/word/2018/wordml/cex" xmlns:w16cid="http://schemas.microsoft.com/office/word/2016/wordml/cid" xmlns:w16="http://schemas.microsoft.com/office/word/2018/wordml" xmlns:w16sdtdh="http://schemas.microsoft.com/office/word/2020/wordml/sdtdatahash" xmlns:w16se="http://schemas.microsoft.com/office/word/2015/wordml/symex" xmlns:wpg="http://schemas.microsoft.com/office/word/2010/wordprocessingGroup" xmlns:wpi="http://schemas.microsoft.com/office/word/2010/wordprocessingInk" xmlns:wne="http://schemas.microsoft.com/office/word/2006/wordml" xmlns:wps="http://schemas.microsoft.com/office/word/2010/wordprocessingShape" mc:Ignorable="w14 w15 w16se w16cid w16 w16cex w16sdtdh wp14">
   <w:footnote w:type="separator" w:id="-1">
     <w:p>
       <w:r>
@@ -6258,10 +6190,10 @@
 </file>
 
 <file path=word/header1.xml><?xml version="1.0" encoding="utf-8"?>
-<w:hdr xmlns:wpc="http://schemas.microsoft.com/office/word/2010/wordprocessingCanvas" xmlns:cx="http://schemas.microsoft.com/office/drawing/2014/chartex" xmlns:cx1="http://schemas.microsoft.com/office/drawing/2015/9/8/chartex" xmlns:cx2="http://schemas.microsoft.com/office/drawing/2015/10/21/chartex" xmlns:cx3="http://schemas.microsoft.com/office/drawing/2016/5/9/chartex" xmlns:cx4="http://schemas.microsoft.com/office/drawing/2016/5/10/chartex" xmlns:cx5="http://schemas.microsoft.com/office/drawing/2016/5/11/chartex" xmlns:cx6="http://schemas.microsoft.com/office/drawing/2016/5/12/chartex" xmlns:cx7="http://schemas.microsoft.com/office/drawing/2016/5/13/chartex" xmlns:cx8="http://schemas.microsoft.com/office/drawing/2016/5/14/chartex" xmlns:mc="http://schemas.openxmlformats.org/markup-compatibility/2006" xmlns:aink="http://schemas.microsoft.com/office/drawing/2016/ink" xmlns:am3d="http://schemas.microsoft.com/office/drawing/2017/model3d" xmlns:o="urn:schemas-microsoft-com:office:office" xmlns:oel="http://schemas.microsoft.com/office/2019/extlst" xmlns:r="http://schemas.openxmlformats.org/officeDocument/2006/relationships" xmlns:m="http://schemas.openxmlformats.org/officeDocument/2006/math" xmlns:v="urn:schemas-microsoft-com:vml" xmlns:wp14="http://schemas.microsoft.com/office/word/2010/wordprocessingDrawing" xmlns:wp="http://schemas.openxmlformats.org/drawingml/2006/wordprocessingDrawing" xmlns:w10="urn:schemas-microsoft-com:office:word" xmlns:w="http://schemas.openxmlformats.org/wordprocessingml/2006/main" xmlns:w14="http://schemas.microsoft.com/office/word/2010/wordml" xmlns:w15="http://schemas.microsoft.com/office/word/2012/wordml" xmlns:w16cex="http://schemas.microsoft.com/office/word/2018/wordml/cex" xmlns:w16cid="http://schemas.microsoft.com/office/word/2016/wordml/cid" xmlns:w16="http://schemas.microsoft.com/office/word/2018/wordml" xmlns:w16du="http://schemas.microsoft.com/office/word/2023/wordml/word16du" xmlns:w16sdtdh="http://schemas.microsoft.com/office/word/2020/wordml/sdtdatahash" xmlns:w16se="http://schemas.microsoft.com/office/word/2015/wordml/symex" xmlns:wpg="http://schemas.microsoft.com/office/word/2010/wordprocessingGroup" xmlns:wpi="http://schemas.microsoft.com/office/word/2010/wordprocessingInk" xmlns:wne="http://schemas.microsoft.com/office/word/2006/wordml" xmlns:wps="http://schemas.microsoft.com/office/word/2010/wordprocessingShape" mc:Ignorable="w14 w15 w16se w16cid w16 w16cex w16sdtdh wp14">
+<w:hdr xmlns:wpc="http://schemas.microsoft.com/office/word/2010/wordprocessingCanvas" xmlns:cx="http://schemas.microsoft.com/office/drawing/2014/chartex" xmlns:cx1="http://schemas.microsoft.com/office/drawing/2015/9/8/chartex" xmlns:cx2="http://schemas.microsoft.com/office/drawing/2015/10/21/chartex" xmlns:cx3="http://schemas.microsoft.com/office/drawing/2016/5/9/chartex" xmlns:cx4="http://schemas.microsoft.com/office/drawing/2016/5/10/chartex" xmlns:cx5="http://schemas.microsoft.com/office/drawing/2016/5/11/chartex" xmlns:cx6="http://schemas.microsoft.com/office/drawing/2016/5/12/chartex" xmlns:cx7="http://schemas.microsoft.com/office/drawing/2016/5/13/chartex" xmlns:cx8="http://schemas.microsoft.com/office/drawing/2016/5/14/chartex" xmlns:mc="http://schemas.openxmlformats.org/markup-compatibility/2006" xmlns:aink="http://schemas.microsoft.com/office/drawing/2016/ink" xmlns:am3d="http://schemas.microsoft.com/office/drawing/2017/model3d" xmlns:o="urn:schemas-microsoft-com:office:office" xmlns:oel="http://schemas.microsoft.com/office/2019/extlst" xmlns:r="http://schemas.openxmlformats.org/officeDocument/2006/relationships" xmlns:m="http://schemas.openxmlformats.org/officeDocument/2006/math" xmlns:v="urn:schemas-microsoft-com:vml" xmlns:wp14="http://schemas.microsoft.com/office/word/2010/wordprocessingDrawing" xmlns:wp="http://schemas.openxmlformats.org/drawingml/2006/wordprocessingDrawing" xmlns:w10="urn:schemas-microsoft-com:office:word" xmlns:w="http://schemas.openxmlformats.org/wordprocessingml/2006/main" xmlns:w14="http://schemas.microsoft.com/office/word/2010/wordml" xmlns:w15="http://schemas.microsoft.com/office/word/2012/wordml" xmlns:w16cex="http://schemas.microsoft.com/office/word/2018/wordml/cex" xmlns:w16cid="http://schemas.microsoft.com/office/word/2016/wordml/cid" xmlns:w16="http://schemas.microsoft.com/office/word/2018/wordml" xmlns:w16sdtdh="http://schemas.microsoft.com/office/word/2020/wordml/sdtdatahash" xmlns:w16se="http://schemas.microsoft.com/office/word/2015/wordml/symex" xmlns:wpg="http://schemas.microsoft.com/office/word/2010/wordprocessingGroup" xmlns:wpi="http://schemas.microsoft.com/office/word/2010/wordprocessingInk" xmlns:wne="http://schemas.microsoft.com/office/word/2006/wordml" xmlns:wps="http://schemas.microsoft.com/office/word/2010/wordprocessingShape" mc:Ignorable="w14 w15 w16se w16cid w16 w16cex w16sdtdh wp14">
   <w:p>
     <w:pPr>
-      <w:pStyle w:val="Header"/>
+      <w:pStyle w:val="Cabealho"/>
     </w:pPr>
     <w:r>
       <w:rPr>
@@ -6330,7 +6262,7 @@
             </wp:anchor>
           </w:drawing>
         </mc:Choice>
-        <mc:Fallback xmlns:a14="http://schemas.microsoft.com/office/drawing/2010/main" xmlns:a="http://schemas.openxmlformats.org/drawingml/2006/main">
+        <mc:Fallback xmlns:a="http://schemas.openxmlformats.org/drawingml/2006/main" xmlns:a14="http://schemas.microsoft.com/office/drawing/2010/main" xmlns:w16du="http://schemas.microsoft.com/office/word/2023/wordml/word16du">
           <w:pict w14:anchorId="61F28CF7">
             <v:line id="Line 2" style="position:absolute;z-index:251658240;visibility:visible;mso-wrap-style:square;mso-width-percent:0;mso-height-percent:0;mso-wrap-distance-left:9pt;mso-wrap-distance-top:0;mso-wrap-distance-right:9pt;mso-wrap-distance-bottom:5.65pt;mso-position-horizontal:absolute;mso-position-horizontal-relative:text;mso-position-vertical:absolute;mso-position-vertical-relative:text;mso-width-percent:0;mso-height-percent:0;mso-width-relative:page;mso-height-relative:page" o:spid="_x0000_s1026" o:allowincell="f" from=".4pt,56.2pt" to="441.6pt,56.2pt" w14:anchorId="0F856F76" o:gfxdata="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">
               <w10:wrap type="topAndBottom"/>
@@ -6389,7 +6321,7 @@
 </file>
 
 <file path=word/numbering.xml><?xml version="1.0" encoding="utf-8"?>
-<w:numbering xmlns:wpc="http://schemas.microsoft.com/office/word/2010/wordprocessingCanvas" xmlns:cx="http://schemas.microsoft.com/office/drawing/2014/chartex" xmlns:cx1="http://schemas.microsoft.com/office/drawing/2015/9/8/chartex" xmlns:cx2="http://schemas.microsoft.com/office/drawing/2015/10/21/chartex" xmlns:cx3="http://schemas.microsoft.com/office/drawing/2016/5/9/chartex" xmlns:cx4="http://schemas.microsoft.com/office/drawing/2016/5/10/chartex" xmlns:cx5="http://schemas.microsoft.com/office/drawing/2016/5/11/chartex" xmlns:cx6="http://schemas.microsoft.com/office/drawing/2016/5/12/chartex" xmlns:cx7="http://schemas.microsoft.com/office/drawing/2016/5/13/chartex" xmlns:cx8="http://schemas.microsoft.com/office/drawing/2016/5/14/chartex" xmlns:mc="http://schemas.openxmlformats.org/markup-compatibility/2006" xmlns:aink="http://schemas.microsoft.com/office/drawing/2016/ink" xmlns:am3d="http://schemas.microsoft.com/office/drawing/2017/model3d" xmlns:o="urn:schemas-microsoft-com:office:office" xmlns:oel="http://schemas.microsoft.com/office/2019/extlst" xmlns:r="http://schemas.openxmlformats.org/officeDocument/2006/relationships" xmlns:m="http://schemas.openxmlformats.org/officeDocument/2006/math" xmlns:v="urn:schemas-microsoft-com:vml" xmlns:wp14="http://schemas.microsoft.com/office/word/2010/wordprocessingDrawing" xmlns:wp="http://schemas.openxmlformats.org/drawingml/2006/wordprocessingDrawing" xmlns:w10="urn:schemas-microsoft-com:office:word" xmlns:w="http://schemas.openxmlformats.org/wordprocessingml/2006/main" xmlns:w14="http://schemas.microsoft.com/office/word/2010/wordml" xmlns:w15="http://schemas.microsoft.com/office/word/2012/wordml" xmlns:w16cex="http://schemas.microsoft.com/office/word/2018/wordml/cex" xmlns:w16cid="http://schemas.microsoft.com/office/word/2016/wordml/cid" xmlns:w16="http://schemas.microsoft.com/office/word/2018/wordml" xmlns:w16du="http://schemas.microsoft.com/office/word/2023/wordml/word16du" xmlns:w16sdtdh="http://schemas.microsoft.com/office/word/2020/wordml/sdtdatahash" xmlns:w16se="http://schemas.microsoft.com/office/word/2015/wordml/symex" xmlns:wpg="http://schemas.microsoft.com/office/word/2010/wordprocessingGroup" xmlns:wpi="http://schemas.microsoft.com/office/word/2010/wordprocessingInk" xmlns:wne="http://schemas.microsoft.com/office/word/2006/wordml" xmlns:wps="http://schemas.microsoft.com/office/word/2010/wordprocessingShape" mc:Ignorable="w14 w15 w16se w16cid w16 w16cex w16sdtdh wp14">
+<w:numbering xmlns:wpc="http://schemas.microsoft.com/office/word/2010/wordprocessingCanvas" xmlns:cx="http://schemas.microsoft.com/office/drawing/2014/chartex" xmlns:cx1="http://schemas.microsoft.com/office/drawing/2015/9/8/chartex" xmlns:cx2="http://schemas.microsoft.com/office/drawing/2015/10/21/chartex" xmlns:cx3="http://schemas.microsoft.com/office/drawing/2016/5/9/chartex" xmlns:cx4="http://schemas.microsoft.com/office/drawing/2016/5/10/chartex" xmlns:cx5="http://schemas.microsoft.com/office/drawing/2016/5/11/chartex" xmlns:cx6="http://schemas.microsoft.com/office/drawing/2016/5/12/chartex" xmlns:cx7="http://schemas.microsoft.com/office/drawing/2016/5/13/chartex" xmlns:cx8="http://schemas.microsoft.com/office/drawing/2016/5/14/chartex" xmlns:mc="http://schemas.openxmlformats.org/markup-compatibility/2006" xmlns:aink="http://schemas.microsoft.com/office/drawing/2016/ink" xmlns:am3d="http://schemas.microsoft.com/office/drawing/2017/model3d" xmlns:o="urn:schemas-microsoft-com:office:office" xmlns:oel="http://schemas.microsoft.com/office/2019/extlst" xmlns:r="http://schemas.openxmlformats.org/officeDocument/2006/relationships" xmlns:m="http://schemas.openxmlformats.org/officeDocument/2006/math" xmlns:v="urn:schemas-microsoft-com:vml" xmlns:wp14="http://schemas.microsoft.com/office/word/2010/wordprocessingDrawing" xmlns:wp="http://schemas.openxmlformats.org/drawingml/2006/wordprocessingDrawing" xmlns:w10="urn:schemas-microsoft-com:office:word" xmlns:w="http://schemas.openxmlformats.org/wordprocessingml/2006/main" xmlns:w14="http://schemas.microsoft.com/office/word/2010/wordml" xmlns:w15="http://schemas.microsoft.com/office/word/2012/wordml" xmlns:w16cex="http://schemas.microsoft.com/office/word/2018/wordml/cex" xmlns:w16cid="http://schemas.microsoft.com/office/word/2016/wordml/cid" xmlns:w16="http://schemas.microsoft.com/office/word/2018/wordml" xmlns:w16sdtdh="http://schemas.microsoft.com/office/word/2020/wordml/sdtdatahash" xmlns:w16se="http://schemas.microsoft.com/office/word/2015/wordml/symex" xmlns:wpg="http://schemas.microsoft.com/office/word/2010/wordprocessingGroup" xmlns:wpi="http://schemas.microsoft.com/office/word/2010/wordprocessingInk" xmlns:wne="http://schemas.microsoft.com/office/word/2006/wordml" xmlns:wps="http://schemas.microsoft.com/office/word/2010/wordprocessingShape" mc:Ignorable="w14 w15 w16se w16cid w16 w16cex w16sdtdh wp14">
   <w:abstractNum w:abstractNumId="0" w15:restartNumberingAfterBreak="0">
     <w:nsid w:val="003767ED"/>
     <w:multiLevelType w:val="hybridMultilevel"/>
@@ -8725,7 +8657,7 @@
     <w:lvl w:ilvl="4">
       <w:start w:val="1"/>
       <w:numFmt w:val="none"/>
-      <w:pStyle w:val="Heading5"/>
+      <w:pStyle w:val="Ttulo5"/>
       <w:isLgl/>
       <w:lvlText w:val="%4."/>
       <w:lvlJc w:val="left"/>
@@ -11212,7 +11144,7 @@
       <w:lang w:val="en-AU"/>
     </w:rPr>
   </w:style>
-  <w:style w:type="paragraph" w:styleId="Heading1">
+  <w:style w:type="paragraph" w:styleId="Ttulo1">
     <w:name w:val="heading 1"/>
     <w:basedOn w:val="Normal"/>
     <w:next w:val="Normal"/>
@@ -11226,7 +11158,7 @@
       <w:sz w:val="28"/>
     </w:rPr>
   </w:style>
-  <w:style w:type="paragraph" w:styleId="Heading2">
+  <w:style w:type="paragraph" w:styleId="Ttulo2">
     <w:name w:val="heading 2"/>
     <w:basedOn w:val="Normal"/>
     <w:next w:val="Normal"/>
@@ -11242,7 +11174,7 @@
       <w:sz w:val="28"/>
     </w:rPr>
   </w:style>
-  <w:style w:type="paragraph" w:styleId="Heading3">
+  <w:style w:type="paragraph" w:styleId="Ttulo3">
     <w:name w:val="heading 3"/>
     <w:basedOn w:val="Normal"/>
     <w:next w:val="Normal"/>
@@ -11258,7 +11190,7 @@
       <w:u w:val="single"/>
     </w:rPr>
   </w:style>
-  <w:style w:type="paragraph" w:styleId="Heading4">
+  <w:style w:type="paragraph" w:styleId="Ttulo4">
     <w:name w:val="heading 4"/>
     <w:basedOn w:val="Normal"/>
     <w:next w:val="Normal"/>
@@ -11272,7 +11204,7 @@
       <w:i/>
     </w:rPr>
   </w:style>
-  <w:style w:type="paragraph" w:styleId="Heading5">
+  <w:style w:type="paragraph" w:styleId="Ttulo5">
     <w:name w:val="heading 5"/>
     <w:basedOn w:val="Normal"/>
     <w:next w:val="Normal"/>
@@ -11289,7 +11221,7 @@
       <w:sz w:val="22"/>
     </w:rPr>
   </w:style>
-  <w:style w:type="paragraph" w:styleId="Heading6">
+  <w:style w:type="paragraph" w:styleId="Ttulo6">
     <w:name w:val="heading 6"/>
     <w:basedOn w:val="Normal"/>
     <w:next w:val="Normal"/>
@@ -11309,7 +11241,7 @@
       <w:lang w:val="en-US"/>
     </w:rPr>
   </w:style>
-  <w:style w:type="paragraph" w:styleId="Heading7">
+  <w:style w:type="paragraph" w:styleId="Ttulo7">
     <w:name w:val="heading 7"/>
     <w:basedOn w:val="Normal"/>
     <w:next w:val="Normal"/>
@@ -11325,7 +11257,7 @@
       <w:lang w:val="en-US"/>
     </w:rPr>
   </w:style>
-  <w:style w:type="paragraph" w:styleId="Heading8">
+  <w:style w:type="paragraph" w:styleId="Ttulo8">
     <w:name w:val="heading 8"/>
     <w:basedOn w:val="Normal"/>
     <w:next w:val="Normal"/>
@@ -11340,7 +11272,7 @@
       <w:i/>
     </w:rPr>
   </w:style>
-  <w:style w:type="paragraph" w:styleId="Heading9">
+  <w:style w:type="paragraph" w:styleId="Ttulo9">
     <w:name w:val="heading 9"/>
     <w:basedOn w:val="Normal"/>
     <w:next w:val="Normal"/>
@@ -11356,13 +11288,13 @@
       <w:lang w:val="en-US"/>
     </w:rPr>
   </w:style>
-  <w:style w:type="character" w:default="1" w:styleId="DefaultParagraphFont">
+  <w:style w:type="character" w:default="1" w:styleId="Fontepargpadro">
     <w:name w:val="Default Paragraph Font"/>
     <w:uiPriority w:val="1"/>
     <w:semiHidden/>
     <w:unhideWhenUsed/>
   </w:style>
-  <w:style w:type="table" w:default="1" w:styleId="TableNormal">
+  <w:style w:type="table" w:default="1" w:styleId="Tabelanormal">
     <w:name w:val="Normal Table"/>
     <w:uiPriority w:val="99"/>
     <w:semiHidden/>
@@ -11377,7 +11309,7 @@
       </w:tblCellMar>
     </w:tblPr>
   </w:style>
-  <w:style w:type="numbering" w:default="1" w:styleId="NoList">
+  <w:style w:type="numbering" w:default="1" w:styleId="Semlista">
     <w:name w:val="No List"/>
     <w:uiPriority w:val="99"/>
     <w:semiHidden/>
@@ -11394,7 +11326,7 @@
       <w:lang w:val="pt-BR"/>
     </w:rPr>
   </w:style>
-  <w:style w:type="paragraph" w:styleId="Footer">
+  <w:style w:type="paragraph" w:styleId="Rodap">
     <w:name w:val="footer"/>
     <w:basedOn w:val="Normal"/>
     <w:pPr>
@@ -11409,13 +11341,13 @@
   </w:style>
   <w:style w:type="paragraph" w:customStyle="1" w:styleId="Caixadetexto">
     <w:name w:val="Caixa de texto"/>
-    <w:basedOn w:val="BodyText"/>
+    <w:basedOn w:val="Corpodetexto"/>
     <w:rPr>
       <w:b w:val="0"/>
       <w:sz w:val="16"/>
     </w:rPr>
   </w:style>
-  <w:style w:type="paragraph" w:styleId="BodyText">
+  <w:style w:type="paragraph" w:styleId="Corpodetexto">
     <w:name w:val="Body Text"/>
     <w:basedOn w:val="Normal"/>
     <w:rPr>
@@ -11504,7 +11436,7 @@
       </w:numPr>
     </w:pPr>
   </w:style>
-  <w:style w:type="paragraph" w:styleId="Header">
+  <w:style w:type="paragraph" w:styleId="Cabealho">
     <w:name w:val="header"/>
     <w:basedOn w:val="Normal"/>
     <w:pPr>
@@ -11514,9 +11446,9 @@
       </w:tabs>
     </w:pPr>
   </w:style>
-  <w:style w:type="character" w:styleId="PageNumber">
+  <w:style w:type="character" w:styleId="Nmerodepgina">
     <w:name w:val="page number"/>
-    <w:basedOn w:val="DefaultParagraphFont"/>
+    <w:basedOn w:val="Fontepargpadro"/>
   </w:style>
   <w:style w:type="paragraph" w:customStyle="1" w:styleId="figura">
     <w:name w:val="figura"/>
@@ -11528,7 +11460,7 @@
       <w:noProof/>
     </w:rPr>
   </w:style>
-  <w:style w:type="paragraph" w:styleId="TOC1">
+  <w:style w:type="paragraph" w:styleId="Sumrio1">
     <w:name w:val="toc 1"/>
     <w:basedOn w:val="Normal"/>
     <w:next w:val="Normal"/>
@@ -11551,7 +11483,7 @@
       <w:lang w:val="pt-BR"/>
     </w:rPr>
   </w:style>
-  <w:style w:type="paragraph" w:styleId="TOC2">
+  <w:style w:type="paragraph" w:styleId="Sumrio2">
     <w:name w:val="toc 2"/>
     <w:basedOn w:val="Normal"/>
     <w:next w:val="Normal"/>
@@ -11565,7 +11497,7 @@
       <w:smallCaps/>
     </w:rPr>
   </w:style>
-  <w:style w:type="paragraph" w:styleId="TOC3">
+  <w:style w:type="paragraph" w:styleId="Sumrio3">
     <w:name w:val="toc 3"/>
     <w:basedOn w:val="Normal"/>
     <w:next w:val="Normal"/>
@@ -11579,7 +11511,7 @@
       <w:i/>
     </w:rPr>
   </w:style>
-  <w:style w:type="paragraph" w:styleId="TOC4">
+  <w:style w:type="paragraph" w:styleId="Sumrio4">
     <w:name w:val="toc 4"/>
     <w:basedOn w:val="Normal"/>
     <w:next w:val="Normal"/>
@@ -11593,7 +11525,7 @@
       <w:sz w:val="18"/>
     </w:rPr>
   </w:style>
-  <w:style w:type="paragraph" w:styleId="TOC5">
+  <w:style w:type="paragraph" w:styleId="Sumrio5">
     <w:name w:val="toc 5"/>
     <w:basedOn w:val="Normal"/>
     <w:next w:val="Normal"/>
@@ -11607,7 +11539,7 @@
       <w:sz w:val="18"/>
     </w:rPr>
   </w:style>
-  <w:style w:type="paragraph" w:styleId="TOC6">
+  <w:style w:type="paragraph" w:styleId="Sumrio6">
     <w:name w:val="toc 6"/>
     <w:basedOn w:val="Normal"/>
     <w:next w:val="Normal"/>
@@ -11621,7 +11553,7 @@
       <w:sz w:val="18"/>
     </w:rPr>
   </w:style>
-  <w:style w:type="paragraph" w:styleId="TOC7">
+  <w:style w:type="paragraph" w:styleId="Sumrio7">
     <w:name w:val="toc 7"/>
     <w:basedOn w:val="Normal"/>
     <w:next w:val="Normal"/>
@@ -11635,7 +11567,7 @@
       <w:sz w:val="18"/>
     </w:rPr>
   </w:style>
-  <w:style w:type="paragraph" w:styleId="TOC8">
+  <w:style w:type="paragraph" w:styleId="Sumrio8">
     <w:name w:val="toc 8"/>
     <w:basedOn w:val="Normal"/>
     <w:next w:val="Normal"/>
@@ -11649,7 +11581,7 @@
       <w:sz w:val="18"/>
     </w:rPr>
   </w:style>
-  <w:style w:type="paragraph" w:styleId="TOC9">
+  <w:style w:type="paragraph" w:styleId="Sumrio9">
     <w:name w:val="toc 9"/>
     <w:basedOn w:val="Normal"/>
     <w:next w:val="Normal"/>
@@ -11697,7 +11629,7 @@
       <w:i/>
     </w:rPr>
   </w:style>
-  <w:style w:type="paragraph" w:styleId="CommentText">
+  <w:style w:type="paragraph" w:styleId="Textodecomentrio">
     <w:name w:val="annotation text"/>
     <w:basedOn w:val="Normal"/>
     <w:semiHidden/>
@@ -11717,7 +11649,7 @@
       <w:lang w:val="en-US" w:eastAsia="en-US"/>
     </w:rPr>
   </w:style>
-  <w:style w:type="paragraph" w:styleId="BodyTextIndent">
+  <w:style w:type="paragraph" w:styleId="Recuodecorpodetexto">
     <w:name w:val="Body Text Indent"/>
     <w:basedOn w:val="Normal"/>
     <w:pPr>
@@ -11869,7 +11801,7 @@
   </w:style>
   <w:style w:type="paragraph" w:customStyle="1" w:styleId="Tabela1">
     <w:name w:val="Tabela 1"/>
-    <w:basedOn w:val="Heading1"/>
+    <w:basedOn w:val="Ttulo1"/>
     <w:pPr>
       <w:spacing w:before="120"/>
       <w:jc w:val="left"/>
@@ -11883,7 +11815,7 @@
   </w:style>
   <w:style w:type="paragraph" w:customStyle="1" w:styleId="Tabela2">
     <w:name w:val="Tabela 2"/>
-    <w:basedOn w:val="Heading1"/>
+    <w:basedOn w:val="Ttulo1"/>
     <w:pPr>
       <w:numPr>
         <w:numId w:val="5"/>
@@ -11961,7 +11893,7 @@
       <w:lang w:val="en-US" w:eastAsia="en-US"/>
     </w:rPr>
   </w:style>
-  <w:style w:type="paragraph" w:styleId="BodyText2">
+  <w:style w:type="paragraph" w:styleId="Corpodetexto2">
     <w:name w:val="Body Text 2"/>
     <w:basedOn w:val="Normal"/>
     <w:pPr>
@@ -11971,7 +11903,7 @@
       <w:b/>
     </w:rPr>
   </w:style>
-  <w:style w:type="paragraph" w:styleId="BodyText3">
+  <w:style w:type="paragraph" w:styleId="Corpodetexto3">
     <w:name w:val="Body Text 3"/>
     <w:basedOn w:val="Normal"/>
     <w:rPr>
@@ -11980,7 +11912,7 @@
       <w:sz w:val="24"/>
     </w:rPr>
   </w:style>
-  <w:style w:type="paragraph" w:styleId="Index1">
+  <w:style w:type="paragraph" w:styleId="Remissivo1">
     <w:name w:val="index 1"/>
     <w:basedOn w:val="Normal"/>
     <w:next w:val="Normal"/>
@@ -12026,7 +11958,7 @@
       <w:lang w:val="en-US" w:eastAsia="en-US"/>
     </w:rPr>
   </w:style>
-  <w:style w:type="paragraph" w:styleId="Title">
+  <w:style w:type="paragraph" w:styleId="Ttulo">
     <w:name w:val="Title"/>
     <w:basedOn w:val="Normal"/>
     <w:qFormat/>
@@ -12099,7 +12031,7 @@
   </w:style>
   <w:style w:type="paragraph" w:customStyle="1" w:styleId="indice0">
     <w:name w:val="indice"/>
-    <w:basedOn w:val="Heading1"/>
+    <w:basedOn w:val="Ttulo1"/>
     <w:pPr>
       <w:spacing w:after="240"/>
       <w:jc w:val="right"/>
@@ -12109,7 +12041,7 @@
       <w:lang w:val="pt-BR"/>
     </w:rPr>
   </w:style>
-  <w:style w:type="paragraph" w:styleId="Caption">
+  <w:style w:type="paragraph" w:styleId="Legenda">
     <w:name w:val="caption"/>
     <w:basedOn w:val="Normal"/>
     <w:next w:val="Normal"/>
@@ -12130,26 +12062,26 @@
       <w:u w:val="single"/>
     </w:rPr>
   </w:style>
-  <w:style w:type="character" w:styleId="FollowedHyperlink">
+  <w:style w:type="character" w:styleId="HiperlinkVisitado">
     <w:name w:val="FollowedHyperlink"/>
     <w:rPr>
       <w:color w:val="800080"/>
       <w:u w:val="single"/>
     </w:rPr>
   </w:style>
-  <w:style w:type="paragraph" w:styleId="FootnoteText">
+  <w:style w:type="paragraph" w:styleId="Textodenotaderodap">
     <w:name w:val="footnote text"/>
     <w:basedOn w:val="Normal"/>
     <w:semiHidden/>
   </w:style>
-  <w:style w:type="character" w:styleId="FootnoteReference">
+  <w:style w:type="character" w:styleId="Refdenotaderodap">
     <w:name w:val="footnote reference"/>
     <w:semiHidden/>
     <w:rPr>
       <w:vertAlign w:val="superscript"/>
     </w:rPr>
   </w:style>
-  <w:style w:type="paragraph" w:styleId="BodyTextIndent2">
+  <w:style w:type="paragraph" w:styleId="Recuodecorpodetexto2">
     <w:name w:val="Body Text Indent 2"/>
     <w:basedOn w:val="Normal"/>
     <w:pPr>
@@ -12161,7 +12093,7 @@
       <w:lang w:val="pt-BR"/>
     </w:rPr>
   </w:style>
-  <w:style w:type="paragraph" w:styleId="BodyTextIndent3">
+  <w:style w:type="paragraph" w:styleId="Recuodecorpodetexto3">
     <w:name w:val="Body Text Indent 3"/>
     <w:basedOn w:val="Normal"/>
     <w:pPr>
@@ -12193,7 +12125,7 @@
   <w:style w:type="paragraph" w:customStyle="1" w:styleId="InfoBlue0">
     <w:name w:val="InfoBlue"/>
     <w:basedOn w:val="Normal"/>
-    <w:next w:val="BodyText"/>
+    <w:next w:val="Corpodetexto"/>
     <w:autoRedefine/>
     <w:pPr>
       <w:tabs>
@@ -12228,7 +12160,7 @@
       <w:lang w:val="pt-BR"/>
     </w:rPr>
   </w:style>
-  <w:style w:type="paragraph" w:styleId="BalloonText">
+  <w:style w:type="paragraph" w:styleId="Textodebalo">
     <w:name w:val="Balloon Text"/>
     <w:basedOn w:val="Normal"/>
     <w:semiHidden/>
@@ -12239,7 +12171,7 @@
       <w:szCs w:val="16"/>
     </w:rPr>
   </w:style>
-  <w:style w:type="paragraph" w:styleId="ListBullet">
+  <w:style w:type="paragraph" w:styleId="Commarcadores">
     <w:name w:val="List Bullet"/>
     <w:basedOn w:val="Normal"/>
     <w:autoRedefine/>
@@ -12257,7 +12189,7 @@
       <w:lang w:val="pt-BR"/>
     </w:rPr>
   </w:style>
-  <w:style w:type="paragraph" w:styleId="ListParagraph">
+  <w:style w:type="paragraph" w:styleId="PargrafodaLista">
     <w:name w:val="List Paragraph"/>
     <w:basedOn w:val="Normal"/>
     <w:uiPriority w:val="34"/>
@@ -12293,9 +12225,9 @@
       <w:lang w:val="pt-BR" w:eastAsia="ar-SA"/>
     </w:rPr>
   </w:style>
-  <w:style w:type="table" w:styleId="TableGrid">
+  <w:style w:type="table" w:styleId="Tabelacomgrade">
     <w:name w:val="Table Grid"/>
-    <w:basedOn w:val="TableNormal"/>
+    <w:basedOn w:val="Tabelanormal"/>
     <w:rsid w:val="006374C5"/>
     <w:tblPr>
       <w:tblBorders>

</xml_diff>

<commit_message>
Diagrama de sequencia finalizado
</commit_message>
<xml_diff>
--- a/Trabalho PI.docx
+++ b/Trabalho PI.docx
@@ -3854,10 +3854,10 @@
           <w:noProof/>
         </w:rPr>
         <w:drawing>
-          <wp:inline distT="0" distB="0" distL="0" distR="0" wp14:anchorId="06A6C815" wp14:editId="7085ED6E">
-            <wp:extent cx="5612765" cy="3773170"/>
+          <wp:inline distT="0" distB="0" distL="0" distR="0" wp14:anchorId="5A35D85B" wp14:editId="77D0704D">
+            <wp:extent cx="5612765" cy="3759835"/>
             <wp:effectExtent l="0" t="0" r="6985" b="0"/>
-            <wp:docPr id="1611213142" name="Picture 1"/>
+            <wp:docPr id="1885666961" name="Imagem 1" descr="Diagrama&#10;&#10;Descrição gerada automaticamente"/>
             <wp:cNvGraphicFramePr>
               <a:graphicFrameLocks xmlns:a="http://schemas.openxmlformats.org/drawingml/2006/main" noChangeAspect="1"/>
             </wp:cNvGraphicFramePr>
@@ -3865,7 +3865,7 @@
               <a:graphicData uri="http://schemas.openxmlformats.org/drawingml/2006/picture">
                 <pic:pic xmlns:pic="http://schemas.openxmlformats.org/drawingml/2006/picture">
                   <pic:nvPicPr>
-                    <pic:cNvPr id="1611213142" name=""/>
+                    <pic:cNvPr id="1885666961" name="Imagem 1" descr="Diagrama&#10;&#10;Descrição gerada automaticamente"/>
                     <pic:cNvPicPr/>
                   </pic:nvPicPr>
                   <pic:blipFill>
@@ -3877,7 +3877,7 @@
                   <pic:spPr>
                     <a:xfrm>
                       <a:off x="0" y="0"/>
-                      <a:ext cx="5612765" cy="3773170"/>
+                      <a:ext cx="5612765" cy="3759835"/>
                     </a:xfrm>
                     <a:prstGeom prst="rect">
                       <a:avLst/>
@@ -5182,41 +5182,21 @@
       <w:bookmarkStart w:id="29" w:name="_Toc95071951"/>
       <w:r>
         <w:rPr>
-          <w:lang w:val="pt-BR"/>
-        </w:rPr>
-        <w:t>Diagrama de Classes</w:t>
-      </w:r>
-      <w:bookmarkEnd w:id="29"/>
-    </w:p>
-    <w:p>
-      <w:pPr>
-        <w:pStyle w:val="Titulo2"/>
-        <w:numPr>
-          <w:ilvl w:val="0"/>
-          <w:numId w:val="0"/>
-        </w:numPr>
-        <w:ind w:left="1429"/>
-        <w:rPr>
-          <w:lang w:val="pt-BR"/>
-        </w:rPr>
-      </w:pPr>
-      <w:r>
-        <w:rPr>
           <w:noProof/>
         </w:rPr>
         <w:drawing>
-          <wp:anchor distT="0" distB="0" distL="114300" distR="114300" simplePos="0" relativeHeight="251663360" behindDoc="0" locked="0" layoutInCell="1" allowOverlap="1" wp14:anchorId="2E5BF416" wp14:editId="5497E5B5">
+          <wp:anchor distT="0" distB="0" distL="114300" distR="114300" simplePos="0" relativeHeight="251663360" behindDoc="0" locked="0" layoutInCell="1" allowOverlap="1" wp14:anchorId="4FE65916" wp14:editId="4DA0EF7A">
             <wp:simplePos x="0" y="0"/>
             <wp:positionH relativeFrom="column">
-              <wp:posOffset>-440055</wp:posOffset>
+              <wp:posOffset>-234315</wp:posOffset>
             </wp:positionH>
             <wp:positionV relativeFrom="paragraph">
-              <wp:posOffset>312420</wp:posOffset>
+              <wp:posOffset>960120</wp:posOffset>
             </wp:positionV>
-            <wp:extent cx="5612765" cy="3083560"/>
-            <wp:effectExtent l="0" t="0" r="6985" b="2540"/>
+            <wp:extent cx="5612765" cy="3764280"/>
+            <wp:effectExtent l="0" t="0" r="6985" b="7620"/>
             <wp:wrapSquare wrapText="bothSides"/>
-            <wp:docPr id="983426440" name="Imagem 1" descr="Diagrama&#10;&#10;Descrição gerada automaticamente"/>
+            <wp:docPr id="1578513626" name="Imagem 1" descr="Diagrama&#10;&#10;Descrição gerada automaticamente"/>
             <wp:cNvGraphicFramePr>
               <a:graphicFrameLocks xmlns:a="http://schemas.openxmlformats.org/drawingml/2006/main" noChangeAspect="1"/>
             </wp:cNvGraphicFramePr>
@@ -5224,7 +5204,7 @@
               <a:graphicData uri="http://schemas.openxmlformats.org/drawingml/2006/picture">
                 <pic:pic xmlns:pic="http://schemas.openxmlformats.org/drawingml/2006/picture">
                   <pic:nvPicPr>
-                    <pic:cNvPr id="983426440" name="Imagem 1" descr="Diagrama&#10;&#10;Descrição gerada automaticamente"/>
+                    <pic:cNvPr id="1578513626" name="Imagem 1" descr="Diagrama&#10;&#10;Descrição gerada automaticamente"/>
                     <pic:cNvPicPr/>
                   </pic:nvPicPr>
                   <pic:blipFill>
@@ -5242,7 +5222,7 @@
                   <pic:spPr>
                     <a:xfrm>
                       <a:off x="0" y="0"/>
-                      <a:ext cx="5612765" cy="3083560"/>
+                      <a:ext cx="5612765" cy="3764280"/>
                     </a:xfrm>
                     <a:prstGeom prst="rect">
                       <a:avLst/>
@@ -5254,6 +5234,13 @@
           </wp:anchor>
         </w:drawing>
       </w:r>
+      <w:r>
+        <w:rPr>
+          <w:lang w:val="pt-BR"/>
+        </w:rPr>
+        <w:t>Diagrama de Classes</w:t>
+      </w:r>
+      <w:bookmarkEnd w:id="29"/>
     </w:p>
     <w:p>
       <w:pPr>
@@ -5262,6 +5249,19 @@
           <w:ilvl w:val="0"/>
           <w:numId w:val="0"/>
         </w:numPr>
+        <w:ind w:left="1429"/>
+        <w:rPr>
+          <w:lang w:val="pt-BR"/>
+        </w:rPr>
+      </w:pPr>
+    </w:p>
+    <w:p>
+      <w:pPr>
+        <w:pStyle w:val="Titulo2"/>
+        <w:numPr>
+          <w:ilvl w:val="0"/>
+          <w:numId w:val="0"/>
+        </w:numPr>
         <w:rPr>
           <w:lang w:val="pt-BR"/>
         </w:rPr>
@@ -5283,7 +5283,6 @@
         <w:rPr>
           <w:noProof/>
         </w:rPr>
-        <w:lastRenderedPageBreak/>
         <w:drawing>
           <wp:anchor distT="0" distB="0" distL="114300" distR="114300" simplePos="0" relativeHeight="251662336" behindDoc="0" locked="0" layoutInCell="1" allowOverlap="1" wp14:anchorId="6B5FC6C9" wp14:editId="051EDC42">
             <wp:simplePos x="0" y="0"/>
@@ -5598,6 +5597,7 @@
         <w:rPr>
           <w:color w:val="2E74B5" w:themeColor="accent1" w:themeShade="BF"/>
         </w:rPr>
+        <w:lastRenderedPageBreak/>
         <w:t xml:space="preserve">Neste item </w:t>
       </w:r>
       <w:r>
@@ -5651,7 +5651,6 @@
           <w:iCs/>
           <w:color w:val="2E74B5" w:themeColor="accent1" w:themeShade="BF"/>
         </w:rPr>
-        <w:lastRenderedPageBreak/>
         <w:t xml:space="preserve">Disciplina de Apoio: </w:t>
       </w:r>
       <w:r>
@@ -6077,7 +6076,7 @@
             </wp:anchor>
           </w:drawing>
         </mc:Choice>
-        <mc:Fallback xmlns:a="http://schemas.openxmlformats.org/drawingml/2006/main" xmlns:a14="http://schemas.microsoft.com/office/drawing/2010/main" xmlns:w16du="http://schemas.microsoft.com/office/word/2023/wordml/word16du">
+        <mc:Fallback xmlns:w16du="http://schemas.microsoft.com/office/word/2023/wordml/word16du" xmlns:a14="http://schemas.microsoft.com/office/drawing/2010/main" xmlns:a="http://schemas.openxmlformats.org/drawingml/2006/main">
           <w:pict w14:anchorId="522E6B34">
             <v:line id="Line 1" style="position:absolute;z-index:251657216;visibility:visible;mso-wrap-style:square;mso-width-percent:0;mso-height-percent:0;mso-wrap-distance-left:9pt;mso-wrap-distance-top:0;mso-wrap-distance-right:9pt;mso-wrap-distance-bottom:0;mso-position-horizontal:absolute;mso-position-horizontal-relative:text;mso-position-vertical:absolute;mso-position-vertical-relative:text;mso-width-percent:0;mso-height-percent:0;mso-width-relative:page;mso-height-relative:page" o:spid="_x0000_s1026" o:allowincell="f" from="-.45pt,-3.6pt" to="443.25pt,-3.6pt" w14:anchorId="4C2885CB" o:gfxdata="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">
               <w10:wrap type="topAndBottom"/>
@@ -6262,7 +6261,7 @@
             </wp:anchor>
           </w:drawing>
         </mc:Choice>
-        <mc:Fallback xmlns:a="http://schemas.openxmlformats.org/drawingml/2006/main" xmlns:a14="http://schemas.microsoft.com/office/drawing/2010/main" xmlns:w16du="http://schemas.microsoft.com/office/word/2023/wordml/word16du">
+        <mc:Fallback xmlns:w16du="http://schemas.microsoft.com/office/word/2023/wordml/word16du" xmlns:a14="http://schemas.microsoft.com/office/drawing/2010/main" xmlns:a="http://schemas.openxmlformats.org/drawingml/2006/main">
           <w:pict w14:anchorId="61F28CF7">
             <v:line id="Line 2" style="position:absolute;z-index:251658240;visibility:visible;mso-wrap-style:square;mso-width-percent:0;mso-height-percent:0;mso-wrap-distance-left:9pt;mso-wrap-distance-top:0;mso-wrap-distance-right:9pt;mso-wrap-distance-bottom:5.65pt;mso-position-horizontal:absolute;mso-position-horizontal-relative:text;mso-position-vertical:absolute;mso-position-vertical-relative:text;mso-width-percent:0;mso-height-percent:0;mso-width-relative:page;mso-height-relative:page" o:spid="_x0000_s1026" o:allowincell="f" from=".4pt,56.2pt" to="441.6pt,56.2pt" w14:anchorId="0F856F76" o:gfxdata="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">
               <w10:wrap type="topAndBottom"/>

</xml_diff>